<commit_message>
update of database storage
</commit_message>
<xml_diff>
--- a/docassemble/SustCoReportBASsv/data/templates/ra_temp.docx
+++ b/docassemble/SustCoReportBASsv/data/templates/ra_temp.docx
@@ -3208,6 +3208,103 @@
           <w:lang w:val="en-US"/>
         </w:rPr>
       </w:pPr>
+      <w:r>
+        <w:rPr>
+          <w:noProof/>
+        </w:rPr>
+        <w:lastRenderedPageBreak/>
+        <mc:AlternateContent>
+          <mc:Choice Requires="wps">
+            <w:drawing>
+              <wp:anchor distT="0" distB="0" distL="114300" distR="114300" simplePos="0" relativeHeight="251750400" behindDoc="0" locked="0" layoutInCell="1" allowOverlap="1" wp14:anchorId="6F9018EB" wp14:editId="17B3AC27">
+                <wp:simplePos x="0" y="0"/>
+                <wp:positionH relativeFrom="column">
+                  <wp:posOffset>-490152</wp:posOffset>
+                </wp:positionH>
+                <wp:positionV relativeFrom="page">
+                  <wp:posOffset>-8239</wp:posOffset>
+                </wp:positionV>
+                <wp:extent cx="7685902" cy="1499287"/>
+                <wp:effectExtent l="0" t="0" r="0" b="0"/>
+                <wp:wrapNone/>
+                <wp:docPr id="17" name="Triangle 17"/>
+                <wp:cNvGraphicFramePr/>
+                <a:graphic xmlns:a="http://schemas.openxmlformats.org/drawingml/2006/main">
+                  <a:graphicData uri="http://schemas.microsoft.com/office/word/2010/wordprocessingShape">
+                    <wps:wsp>
+                      <wps:cNvSpPr/>
+                      <wps:spPr>
+                        <a:xfrm rot="10800000">
+                          <a:off x="0" y="0"/>
+                          <a:ext cx="7685902" cy="1499287"/>
+                        </a:xfrm>
+                        <a:prstGeom prst="triangle">
+                          <a:avLst>
+                            <a:gd name="adj" fmla="val 100000"/>
+                          </a:avLst>
+                        </a:prstGeom>
+                        <a:solidFill>
+                          <a:srgbClr val="2B6CB0"/>
+                        </a:solidFill>
+                        <a:ln>
+                          <a:noFill/>
+                        </a:ln>
+                      </wps:spPr>
+                      <wps:style>
+                        <a:lnRef idx="2">
+                          <a:schemeClr val="accent1">
+                            <a:shade val="50000"/>
+                          </a:schemeClr>
+                        </a:lnRef>
+                        <a:fillRef idx="1">
+                          <a:schemeClr val="accent1"/>
+                        </a:fillRef>
+                        <a:effectRef idx="0">
+                          <a:schemeClr val="accent1"/>
+                        </a:effectRef>
+                        <a:fontRef idx="minor">
+                          <a:schemeClr val="lt1"/>
+                        </a:fontRef>
+                      </wps:style>
+                      <wps:bodyPr rot="0" spcFirstLastPara="0" vertOverflow="overflow" horzOverflow="overflow" vert="horz" wrap="square" lIns="91440" tIns="45720" rIns="91440" bIns="45720" numCol="1" spcCol="0" rtlCol="0" fromWordArt="0" anchor="ctr" anchorCtr="0" forceAA="0" compatLnSpc="1">
+                        <a:prstTxWarp prst="textNoShape">
+                          <a:avLst/>
+                        </a:prstTxWarp>
+                        <a:noAutofit/>
+                      </wps:bodyPr>
+                    </wps:wsp>
+                  </a:graphicData>
+                </a:graphic>
+                <wp14:sizeRelH relativeFrom="margin">
+                  <wp14:pctWidth>0</wp14:pctWidth>
+                </wp14:sizeRelH>
+                <wp14:sizeRelV relativeFrom="margin">
+                  <wp14:pctHeight>0</wp14:pctHeight>
+                </wp14:sizeRelV>
+              </wp:anchor>
+            </w:drawing>
+          </mc:Choice>
+          <mc:Fallback>
+            <w:pict>
+              <v:shapetype w14:anchorId="10334DE1" id="_x0000_t5" coordsize="21600,21600" o:spt="5" adj="10800" path="m@0,l,21600r21600,xe">
+                <v:stroke joinstyle="miter"/>
+                <v:formulas>
+                  <v:f eqn="val #0"/>
+                  <v:f eqn="prod #0 1 2"/>
+                  <v:f eqn="sum @1 10800 0"/>
+                </v:formulas>
+                <v:path gradientshapeok="t" o:connecttype="custom" o:connectlocs="@0,0;@1,10800;0,21600;10800,21600;21600,21600;@2,10800" textboxrect="0,10800,10800,18000;5400,10800,16200,18000;10800,10800,21600,18000;0,7200,7200,21600;7200,7200,14400,21600;14400,7200,21600,21600"/>
+                <v:handles>
+                  <v:h position="#0,topLeft" xrange="0,21600"/>
+                </v:handles>
+              </v:shapetype>
+              <v:shape id="Triangle 17" o:spid="_x0000_s1026" type="#_x0000_t5" style="position:absolute;margin-left:-38.6pt;margin-top:-.65pt;width:605.2pt;height:118.05pt;rotation:180;z-index:251750400;visibility:visible;mso-wrap-style:square;mso-width-percent:0;mso-height-percent:0;mso-wrap-distance-left:9pt;mso-wrap-distance-top:0;mso-wrap-distance-right:9pt;mso-wrap-distance-bottom:0;mso-position-horizontal:absolute;mso-position-horizontal-relative:text;mso-position-vertical:absolute;mso-position-vertical-relative:page;mso-width-percent:0;mso-height-percent:0;mso-width-relative:margin;mso-height-relative:margin;v-text-anchor:middle" o:gfxdata="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" adj="21600" fillcolor="#2b6cb0" stroked="f" strokeweight="1pt">
+                <w10:wrap anchory="page"/>
+              </v:shape>
+            </w:pict>
+          </mc:Fallback>
+        </mc:AlternateContent>
+      </w:r>
     </w:p>
     <w:p>
       <w:pPr>
@@ -3230,6 +3327,18 @@
           <w:sz w:val="20"/>
           <w:szCs w:val="20"/>
           <w:lang w:val="en-US"/>
+        </w:rPr>
+      </w:pPr>
+    </w:p>
+    <w:p>
+      <w:pPr>
+        <w:spacing w:after="202" w:line="360" w:lineRule="auto"/>
+        <w:jc w:val="both"/>
+        <w:rPr>
+          <w:rFonts w:ascii="Menlo" w:hAnsi="Menlo" w:cs="Menlo"/>
+          <w:sz w:val="20"/>
+          <w:szCs w:val="20"/>
+          <w:lang w:val="sv-SE"/>
         </w:rPr>
       </w:pPr>
     </w:p>

</xml_diff>

<commit_message>
New version of report
</commit_message>
<xml_diff>
--- a/docassemble/SustCoReportBASsv/data/templates/ra_temp.docx
+++ b/docassemble/SustCoReportBASsv/data/templates/ra_temp.docx
@@ -31,7 +31,7 @@
                     <pic:cNvPicPr/>
                   </pic:nvPicPr>
                   <pic:blipFill>
-                    <a:blip r:embed="rId7">
+                    <a:blip r:embed="rId8">
                       <a:extLst>
                         <a:ext uri="{28A0092B-C50C-407E-A947-70E740481C1C}">
                           <a14:useLocalDpi xmlns:a14="http://schemas.microsoft.com/office/drawing/2010/main" val="0"/>
@@ -999,7 +999,7 @@
           <w:bCs/>
         </w:rPr>
         <w:sectPr>
-          <w:footerReference w:type="default" r:id="rId8"/>
+          <w:footerReference w:type="default" r:id="rId9"/>
           <w:pgSz w:w="12240" w:h="15840"/>
           <w:pgMar w:top="720" w:right="720" w:bottom="720" w:left="720" w:header="0" w:footer="0" w:gutter="0"/>
           <w:cols w:space="720"/>
@@ -1361,18 +1361,6 @@
         </w:rPr>
         <w:t>.</w:t>
       </w:r>
-    </w:p>
-    <w:p>
-      <w:pPr>
-        <w:spacing w:after="202" w:line="360" w:lineRule="auto"/>
-        <w:jc w:val="both"/>
-        <w:rPr>
-          <w:rFonts w:ascii="Menlo" w:hAnsi="Menlo" w:cs="Menlo"/>
-          <w:sz w:val="20"/>
-          <w:szCs w:val="20"/>
-          <w:lang w:val="sv-SE"/>
-        </w:rPr>
-      </w:pPr>
     </w:p>
     <w:p>
       <w:pPr>
@@ -3338,7 +3326,7 @@
           <w:rFonts w:ascii="Menlo" w:hAnsi="Menlo" w:cs="Menlo"/>
           <w:sz w:val="20"/>
           <w:szCs w:val="20"/>
-          <w:lang w:val="sv-SE"/>
+          <w:lang w:val="en-US"/>
         </w:rPr>
       </w:pPr>
     </w:p>
@@ -6012,6 +6000,418 @@
         <w:spacing w:after="202" w:line="276" w:lineRule="auto"/>
         <w:rPr>
           <w:rFonts w:ascii="Menlo" w:hAnsi="Menlo" w:cs="Menlo"/>
+          <w:b/>
+          <w:bCs/>
+          <w:lang w:val="sv-SE"/>
+        </w:rPr>
+      </w:pPr>
+    </w:p>
+    <w:p>
+      <w:pPr>
+        <w:spacing w:after="202" w:line="276" w:lineRule="auto"/>
+        <w:rPr>
+          <w:rFonts w:ascii="Menlo" w:hAnsi="Menlo" w:cs="Menlo"/>
+          <w:b/>
+          <w:bCs/>
+          <w:lang w:val="sv-SE"/>
+        </w:rPr>
+      </w:pPr>
+    </w:p>
+    <w:p>
+      <w:pPr>
+        <w:spacing w:after="202" w:line="276" w:lineRule="auto"/>
+        <w:rPr>
+          <w:rFonts w:ascii="Menlo" w:hAnsi="Menlo" w:cs="Menlo"/>
+          <w:b/>
+          <w:bCs/>
+          <w:lang w:val="sv-SE"/>
+        </w:rPr>
+      </w:pPr>
+    </w:p>
+    <w:p>
+      <w:pPr>
+        <w:spacing w:after="202" w:line="276" w:lineRule="auto"/>
+        <w:rPr>
+          <w:rFonts w:ascii="Menlo" w:hAnsi="Menlo" w:cs="Menlo"/>
+          <w:b/>
+          <w:bCs/>
+          <w:lang w:val="sv-SE"/>
+        </w:rPr>
+      </w:pPr>
+    </w:p>
+    <w:p>
+      <w:pPr>
+        <w:spacing w:after="202" w:line="276" w:lineRule="auto"/>
+        <w:rPr>
+          <w:rFonts w:ascii="Menlo" w:hAnsi="Menlo" w:cs="Menlo"/>
+          <w:b/>
+          <w:bCs/>
+          <w:lang w:val="sv-SE"/>
+        </w:rPr>
+      </w:pPr>
+    </w:p>
+    <w:p>
+      <w:pPr>
+        <w:spacing w:after="202" w:line="276" w:lineRule="auto"/>
+        <w:rPr>
+          <w:rFonts w:ascii="Menlo" w:hAnsi="Menlo" w:cs="Menlo"/>
+          <w:b/>
+          <w:bCs/>
+          <w:lang w:val="sv-SE"/>
+        </w:rPr>
+      </w:pPr>
+    </w:p>
+    <w:p>
+      <w:pPr>
+        <w:spacing w:after="202" w:line="276" w:lineRule="auto"/>
+        <w:rPr>
+          <w:rFonts w:ascii="Menlo" w:hAnsi="Menlo" w:cs="Menlo"/>
+          <w:b/>
+          <w:bCs/>
+          <w:lang w:val="sv-SE"/>
+        </w:rPr>
+      </w:pPr>
+    </w:p>
+    <w:p>
+      <w:pPr>
+        <w:spacing w:after="202" w:line="276" w:lineRule="auto"/>
+        <w:rPr>
+          <w:rFonts w:ascii="Menlo" w:hAnsi="Menlo" w:cs="Menlo"/>
+          <w:b/>
+          <w:bCs/>
+          <w:lang w:val="sv-SE"/>
+        </w:rPr>
+      </w:pPr>
+    </w:p>
+    <w:p>
+      <w:pPr>
+        <w:spacing w:after="202" w:line="276" w:lineRule="auto"/>
+        <w:rPr>
+          <w:rFonts w:ascii="Menlo" w:hAnsi="Menlo" w:cs="Menlo"/>
+          <w:b/>
+          <w:bCs/>
+          <w:lang w:val="sv-SE"/>
+        </w:rPr>
+      </w:pPr>
+    </w:p>
+    <w:p>
+      <w:pPr>
+        <w:spacing w:after="202" w:line="276" w:lineRule="auto"/>
+        <w:rPr>
+          <w:rFonts w:ascii="Menlo" w:hAnsi="Menlo" w:cs="Menlo"/>
+          <w:b/>
+          <w:bCs/>
+          <w:lang w:val="sv-SE"/>
+        </w:rPr>
+      </w:pPr>
+    </w:p>
+    <w:p>
+      <w:pPr>
+        <w:spacing w:after="202" w:line="276" w:lineRule="auto"/>
+        <w:rPr>
+          <w:rFonts w:ascii="Menlo" w:hAnsi="Menlo" w:cs="Menlo"/>
+          <w:b/>
+          <w:bCs/>
+          <w:lang w:val="sv-SE"/>
+        </w:rPr>
+      </w:pPr>
+    </w:p>
+    <w:p>
+      <w:pPr>
+        <w:spacing w:after="202" w:line="276" w:lineRule="auto"/>
+        <w:rPr>
+          <w:rFonts w:ascii="Menlo" w:hAnsi="Menlo" w:cs="Menlo"/>
+          <w:b/>
+          <w:bCs/>
+          <w:lang w:val="sv-SE"/>
+        </w:rPr>
+      </w:pPr>
+    </w:p>
+    <w:p>
+      <w:pPr>
+        <w:spacing w:after="202" w:line="276" w:lineRule="auto"/>
+        <w:rPr>
+          <w:rFonts w:ascii="Menlo" w:hAnsi="Menlo" w:cs="Menlo"/>
+          <w:b/>
+          <w:bCs/>
+          <w:lang w:val="sv-SE"/>
+        </w:rPr>
+      </w:pPr>
+      <w:r>
+        <w:rPr>
+          <w:noProof/>
+        </w:rPr>
+        <mc:AlternateContent>
+          <mc:Choice Requires="wps">
+            <w:drawing>
+              <wp:anchor distT="0" distB="0" distL="114300" distR="114300" simplePos="0" relativeHeight="251758592" behindDoc="0" locked="0" layoutInCell="1" allowOverlap="1" wp14:anchorId="75E1CE1E" wp14:editId="39173C58">
+                <wp:simplePos x="0" y="0"/>
+                <wp:positionH relativeFrom="column">
+                  <wp:posOffset>-444673</wp:posOffset>
+                </wp:positionH>
+                <wp:positionV relativeFrom="page">
+                  <wp:posOffset>8766196</wp:posOffset>
+                </wp:positionV>
+                <wp:extent cx="7576872" cy="1937308"/>
+                <wp:effectExtent l="0" t="0" r="5080" b="6350"/>
+                <wp:wrapNone/>
+                <wp:docPr id="32" name="Triangle 32"/>
+                <wp:cNvGraphicFramePr/>
+                <a:graphic xmlns:a="http://schemas.openxmlformats.org/drawingml/2006/main">
+                  <a:graphicData uri="http://schemas.microsoft.com/office/word/2010/wordprocessingShape">
+                    <wps:wsp>
+                      <wps:cNvSpPr/>
+                      <wps:spPr>
+                        <a:xfrm>
+                          <a:off x="0" y="0"/>
+                          <a:ext cx="7576872" cy="1937308"/>
+                        </a:xfrm>
+                        <a:prstGeom prst="triangle">
+                          <a:avLst>
+                            <a:gd name="adj" fmla="val 100000"/>
+                          </a:avLst>
+                        </a:prstGeom>
+                        <a:solidFill>
+                          <a:srgbClr val="2B6CB0"/>
+                        </a:solidFill>
+                        <a:ln>
+                          <a:noFill/>
+                        </a:ln>
+                      </wps:spPr>
+                      <wps:style>
+                        <a:lnRef idx="2">
+                          <a:schemeClr val="accent1">
+                            <a:shade val="50000"/>
+                          </a:schemeClr>
+                        </a:lnRef>
+                        <a:fillRef idx="1">
+                          <a:schemeClr val="accent1"/>
+                        </a:fillRef>
+                        <a:effectRef idx="0">
+                          <a:schemeClr val="accent1"/>
+                        </a:effectRef>
+                        <a:fontRef idx="minor">
+                          <a:schemeClr val="lt1"/>
+                        </a:fontRef>
+                      </wps:style>
+                      <wps:bodyPr rot="0" spcFirstLastPara="0" vertOverflow="overflow" horzOverflow="overflow" vert="horz" wrap="square" lIns="91440" tIns="45720" rIns="91440" bIns="45720" numCol="1" spcCol="0" rtlCol="0" fromWordArt="0" anchor="ctr" anchorCtr="0" forceAA="0" compatLnSpc="1">
+                        <a:prstTxWarp prst="textNoShape">
+                          <a:avLst/>
+                        </a:prstTxWarp>
+                        <a:noAutofit/>
+                      </wps:bodyPr>
+                    </wps:wsp>
+                  </a:graphicData>
+                </a:graphic>
+                <wp14:sizeRelH relativeFrom="margin">
+                  <wp14:pctWidth>0</wp14:pctWidth>
+                </wp14:sizeRelH>
+                <wp14:sizeRelV relativeFrom="margin">
+                  <wp14:pctHeight>0</wp14:pctHeight>
+                </wp14:sizeRelV>
+              </wp:anchor>
+            </w:drawing>
+          </mc:Choice>
+          <mc:Fallback>
+            <w:pict>
+              <v:shapetype w14:anchorId="13CA5F3B" id="_x0000_t5" coordsize="21600,21600" o:spt="5" adj="10800" path="m@0,l,21600r21600,xe">
+                <v:stroke joinstyle="miter"/>
+                <v:formulas>
+                  <v:f eqn="val #0"/>
+                  <v:f eqn="prod #0 1 2"/>
+                  <v:f eqn="sum @1 10800 0"/>
+                </v:formulas>
+                <v:path gradientshapeok="t" o:connecttype="custom" o:connectlocs="@0,0;@1,10800;0,21600;10800,21600;21600,21600;@2,10800" textboxrect="0,10800,10800,18000;5400,10800,16200,18000;10800,10800,21600,18000;0,7200,7200,21600;7200,7200,14400,21600;14400,7200,21600,21600"/>
+                <v:handles>
+                  <v:h position="#0,topLeft" xrange="0,21600"/>
+                </v:handles>
+              </v:shapetype>
+              <v:shape id="Triangle 32" o:spid="_x0000_s1026" type="#_x0000_t5" style="position:absolute;margin-left:-35pt;margin-top:690.25pt;width:596.6pt;height:152.55pt;z-index:251758592;visibility:visible;mso-wrap-style:square;mso-width-percent:0;mso-height-percent:0;mso-wrap-distance-left:9pt;mso-wrap-distance-top:0;mso-wrap-distance-right:9pt;mso-wrap-distance-bottom:0;mso-position-horizontal:absolute;mso-position-horizontal-relative:text;mso-position-vertical:absolute;mso-position-vertical-relative:page;mso-width-percent:0;mso-height-percent:0;mso-width-relative:margin;mso-height-relative:margin;v-text-anchor:middle" o:gfxdata="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" adj="21600" fillcolor="#2b6cb0" stroked="f" strokeweight="1pt">
+                <w10:wrap anchory="page"/>
+              </v:shape>
+            </w:pict>
+          </mc:Fallback>
+        </mc:AlternateContent>
+      </w:r>
+    </w:p>
+    <w:p>
+      <w:pPr>
+        <w:spacing w:after="202" w:line="276" w:lineRule="auto"/>
+        <w:rPr>
+          <w:rFonts w:ascii="Menlo" w:hAnsi="Menlo" w:cs="Menlo"/>
+          <w:b/>
+          <w:bCs/>
+          <w:lang w:val="sv-SE"/>
+        </w:rPr>
+      </w:pPr>
+    </w:p>
+    <w:p>
+      <w:pPr>
+        <w:spacing w:after="202" w:line="276" w:lineRule="auto"/>
+        <w:rPr>
+          <w:rFonts w:ascii="Menlo" w:hAnsi="Menlo" w:cs="Menlo"/>
+          <w:b/>
+          <w:bCs/>
+          <w:lang w:val="sv-SE"/>
+        </w:rPr>
+      </w:pPr>
+    </w:p>
+    <w:p>
+      <w:pPr>
+        <w:spacing w:after="202" w:line="276" w:lineRule="auto"/>
+        <w:rPr>
+          <w:rFonts w:ascii="Menlo" w:hAnsi="Menlo" w:cs="Menlo"/>
+          <w:b/>
+          <w:bCs/>
+          <w:lang w:val="sv-SE"/>
+        </w:rPr>
+      </w:pPr>
+    </w:p>
+    <w:p>
+      <w:pPr>
+        <w:spacing w:after="202" w:line="276" w:lineRule="auto"/>
+        <w:rPr>
+          <w:rFonts w:ascii="Menlo" w:hAnsi="Menlo" w:cs="Menlo"/>
+          <w:b/>
+          <w:bCs/>
+          <w:lang w:val="sv-SE"/>
+        </w:rPr>
+      </w:pPr>
+    </w:p>
+    <w:p>
+      <w:pPr>
+        <w:spacing w:after="202" w:line="276" w:lineRule="auto"/>
+        <w:rPr>
+          <w:rFonts w:ascii="Menlo" w:hAnsi="Menlo" w:cs="Menlo"/>
+          <w:b/>
+          <w:bCs/>
+          <w:lang w:val="sv-SE"/>
+        </w:rPr>
+      </w:pPr>
+      <w:r>
+        <w:rPr>
+          <w:noProof/>
+        </w:rPr>
+        <w:lastRenderedPageBreak/>
+        <mc:AlternateContent>
+          <mc:Choice Requires="wps">
+            <w:drawing>
+              <wp:anchor distT="0" distB="0" distL="114300" distR="114300" simplePos="0" relativeHeight="251760640" behindDoc="0" locked="0" layoutInCell="1" allowOverlap="1" wp14:anchorId="7CFA2197" wp14:editId="3ECBDE6E">
+                <wp:simplePos x="0" y="0"/>
+                <wp:positionH relativeFrom="column">
+                  <wp:posOffset>-457254</wp:posOffset>
+                </wp:positionH>
+                <wp:positionV relativeFrom="page">
+                  <wp:posOffset>-49207</wp:posOffset>
+                </wp:positionV>
+                <wp:extent cx="6261100" cy="1503604"/>
+                <wp:effectExtent l="0" t="0" r="0" b="0"/>
+                <wp:wrapNone/>
+                <wp:docPr id="33" name="Triangle 33"/>
+                <wp:cNvGraphicFramePr/>
+                <a:graphic xmlns:a="http://schemas.openxmlformats.org/drawingml/2006/main">
+                  <a:graphicData uri="http://schemas.microsoft.com/office/word/2010/wordprocessingShape">
+                    <wps:wsp>
+                      <wps:cNvSpPr/>
+                      <wps:spPr>
+                        <a:xfrm rot="10800000">
+                          <a:off x="0" y="0"/>
+                          <a:ext cx="6261100" cy="1503604"/>
+                        </a:xfrm>
+                        <a:prstGeom prst="triangle">
+                          <a:avLst>
+                            <a:gd name="adj" fmla="val 100000"/>
+                          </a:avLst>
+                        </a:prstGeom>
+                        <a:solidFill>
+                          <a:srgbClr val="2B6CB0"/>
+                        </a:solidFill>
+                        <a:ln>
+                          <a:noFill/>
+                        </a:ln>
+                      </wps:spPr>
+                      <wps:style>
+                        <a:lnRef idx="2">
+                          <a:schemeClr val="accent1">
+                            <a:shade val="50000"/>
+                          </a:schemeClr>
+                        </a:lnRef>
+                        <a:fillRef idx="1">
+                          <a:schemeClr val="accent1"/>
+                        </a:fillRef>
+                        <a:effectRef idx="0">
+                          <a:schemeClr val="accent1"/>
+                        </a:effectRef>
+                        <a:fontRef idx="minor">
+                          <a:schemeClr val="lt1"/>
+                        </a:fontRef>
+                      </wps:style>
+                      <wps:bodyPr rot="0" spcFirstLastPara="0" vertOverflow="overflow" horzOverflow="overflow" vert="horz" wrap="square" lIns="91440" tIns="45720" rIns="91440" bIns="45720" numCol="1" spcCol="0" rtlCol="0" fromWordArt="0" anchor="ctr" anchorCtr="0" forceAA="0" compatLnSpc="1">
+                        <a:prstTxWarp prst="textNoShape">
+                          <a:avLst/>
+                        </a:prstTxWarp>
+                        <a:noAutofit/>
+                      </wps:bodyPr>
+                    </wps:wsp>
+                  </a:graphicData>
+                </a:graphic>
+                <wp14:sizeRelH relativeFrom="margin">
+                  <wp14:pctWidth>0</wp14:pctWidth>
+                </wp14:sizeRelH>
+                <wp14:sizeRelV relativeFrom="margin">
+                  <wp14:pctHeight>0</wp14:pctHeight>
+                </wp14:sizeRelV>
+              </wp:anchor>
+            </w:drawing>
+          </mc:Choice>
+          <mc:Fallback>
+            <w:pict>
+              <v:shape w14:anchorId="6F1E220A" id="Triangle 33" o:spid="_x0000_s1026" type="#_x0000_t5" style="position:absolute;margin-left:-36pt;margin-top:-3.85pt;width:493pt;height:118.4pt;rotation:180;z-index:251760640;visibility:visible;mso-wrap-style:square;mso-width-percent:0;mso-height-percent:0;mso-wrap-distance-left:9pt;mso-wrap-distance-top:0;mso-wrap-distance-right:9pt;mso-wrap-distance-bottom:0;mso-position-horizontal:absolute;mso-position-horizontal-relative:text;mso-position-vertical:absolute;mso-position-vertical-relative:page;mso-width-percent:0;mso-height-percent:0;mso-width-relative:margin;mso-height-relative:margin;v-text-anchor:middle" o:gfxdata="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" adj="21600" fillcolor="#2b6cb0" stroked="f" strokeweight="1pt">
+                <w10:wrap anchory="page"/>
+              </v:shape>
+            </w:pict>
+          </mc:Fallback>
+        </mc:AlternateContent>
+      </w:r>
+    </w:p>
+    <w:p>
+      <w:pPr>
+        <w:spacing w:after="202" w:line="276" w:lineRule="auto"/>
+        <w:rPr>
+          <w:rFonts w:ascii="Menlo" w:hAnsi="Menlo" w:cs="Menlo"/>
+          <w:b/>
+          <w:bCs/>
+          <w:lang w:val="sv-SE"/>
+        </w:rPr>
+      </w:pPr>
+    </w:p>
+    <w:p>
+      <w:pPr>
+        <w:spacing w:after="202" w:line="276" w:lineRule="auto"/>
+        <w:rPr>
+          <w:rFonts w:ascii="Menlo" w:hAnsi="Menlo" w:cs="Menlo"/>
+          <w:b/>
+          <w:bCs/>
+          <w:lang w:val="sv-SE"/>
+        </w:rPr>
+      </w:pPr>
+    </w:p>
+    <w:p>
+      <w:pPr>
+        <w:spacing w:after="202" w:line="276" w:lineRule="auto"/>
+        <w:rPr>
+          <w:rFonts w:ascii="Menlo" w:hAnsi="Menlo" w:cs="Menlo"/>
+          <w:b/>
+          <w:bCs/>
+          <w:lang w:val="sv-SE"/>
+        </w:rPr>
+      </w:pPr>
+    </w:p>
+    <w:p>
+      <w:pPr>
+        <w:spacing w:after="202" w:line="276" w:lineRule="auto"/>
+        <w:rPr>
+          <w:rFonts w:ascii="Menlo" w:hAnsi="Menlo" w:cs="Menlo"/>
           <w:sz w:val="22"/>
           <w:szCs w:val="22"/>
           <w:lang w:val="sv-SE"/>
@@ -6047,166 +6447,699 @@
     </w:p>
     <w:p>
       <w:pPr>
+        <w:snapToGrid w:val="0"/>
+        <w:spacing w:line="360" w:lineRule="auto"/>
+        <w:jc w:val="both"/>
+        <w:rPr>
+          <w:rFonts w:ascii="Menlo" w:hAnsi="Menlo" w:cs="Menlo"/>
+          <w:sz w:val="20"/>
+          <w:szCs w:val="20"/>
+          <w:lang w:val="sv-SE"/>
+        </w:rPr>
+      </w:pPr>
+      <w:r>
+        <w:rPr>
+          <w:rFonts w:ascii="Menlo" w:hAnsi="Menlo" w:cs="Menlo"/>
+          <w:sz w:val="20"/>
+          <w:szCs w:val="20"/>
+          <w:lang w:val="sv-SE"/>
+        </w:rPr>
+        <w:t>F</w:t>
+      </w:r>
+      <w:r>
+        <w:rPr>
+          <w:rFonts w:ascii="Menlo" w:hAnsi="Menlo" w:cs="Menlo"/>
+          <w:sz w:val="20"/>
+          <w:szCs w:val="20"/>
+          <w:lang w:val="sv-SE"/>
+        </w:rPr>
+        <w:t xml:space="preserve">örenta </w:t>
+      </w:r>
+      <w:r>
+        <w:rPr>
+          <w:rFonts w:ascii="Menlo" w:hAnsi="Menlo" w:cs="Menlo"/>
+          <w:sz w:val="20"/>
+          <w:szCs w:val="20"/>
+          <w:lang w:val="sv-SE"/>
+        </w:rPr>
+        <w:t>n</w:t>
+      </w:r>
+      <w:r>
+        <w:rPr>
+          <w:rFonts w:ascii="Menlo" w:hAnsi="Menlo" w:cs="Menlo"/>
+          <w:sz w:val="20"/>
+          <w:szCs w:val="20"/>
+          <w:lang w:val="sv-SE"/>
+        </w:rPr>
+        <w:t xml:space="preserve">ationerna </w:t>
+      </w:r>
+      <w:r>
+        <w:rPr>
+          <w:rFonts w:ascii="Menlo" w:hAnsi="Menlo" w:cs="Menlo"/>
+          <w:sz w:val="20"/>
+          <w:szCs w:val="20"/>
+          <w:lang w:val="sv-SE"/>
+        </w:rPr>
+        <w:t>antog 2015 Agenda 2030 med 17 globala mål (169 delmål) som omfattar miljö</w:t>
+      </w:r>
+      <w:r>
+        <w:rPr>
+          <w:rFonts w:ascii="Menlo" w:hAnsi="Menlo" w:cs="Menlo"/>
+          <w:sz w:val="20"/>
+          <w:szCs w:val="20"/>
+          <w:lang w:val="sv-SE"/>
+        </w:rPr>
+        <w:t>-, sociala</w:t>
+      </w:r>
+      <w:r>
+        <w:rPr>
+          <w:rFonts w:ascii="Menlo" w:hAnsi="Menlo" w:cs="Menlo"/>
+          <w:sz w:val="20"/>
+          <w:szCs w:val="20"/>
+          <w:lang w:val="sv-SE"/>
+        </w:rPr>
+        <w:t>-</w:t>
+      </w:r>
+      <w:r>
+        <w:rPr>
+          <w:rFonts w:ascii="Menlo" w:hAnsi="Menlo" w:cs="Menlo"/>
+          <w:sz w:val="20"/>
+          <w:szCs w:val="20"/>
+          <w:lang w:val="sv-SE"/>
+        </w:rPr>
+        <w:t xml:space="preserve"> och ekonomiska områden</w:t>
+      </w:r>
+      <w:r>
+        <w:rPr>
+          <w:rFonts w:ascii="Menlo" w:hAnsi="Menlo" w:cs="Menlo"/>
+          <w:sz w:val="20"/>
+          <w:szCs w:val="20"/>
+          <w:lang w:val="sv-SE"/>
+        </w:rPr>
+        <w:t xml:space="preserve"> som </w:t>
+      </w:r>
+      <w:r>
+        <w:rPr>
+          <w:rFonts w:ascii="Menlo" w:hAnsi="Menlo" w:cs="Menlo"/>
+          <w:sz w:val="20"/>
+          <w:szCs w:val="20"/>
+          <w:lang w:val="sv-SE"/>
+        </w:rPr>
+        <w:t xml:space="preserve">sammantaget skapar ett globalt ramverk för </w:t>
+      </w:r>
+      <w:r>
+        <w:rPr>
+          <w:rFonts w:ascii="Menlo" w:hAnsi="Menlo" w:cs="Menlo"/>
+          <w:sz w:val="20"/>
+          <w:szCs w:val="20"/>
+          <w:lang w:val="sv-SE"/>
+        </w:rPr>
+        <w:t>hållbar utveckling</w:t>
+      </w:r>
+      <w:r>
+        <w:rPr>
+          <w:rFonts w:ascii="Menlo" w:hAnsi="Menlo" w:cs="Menlo"/>
+          <w:sz w:val="20"/>
+          <w:szCs w:val="20"/>
+          <w:lang w:val="sv-SE"/>
+        </w:rPr>
+        <w:t>.</w:t>
+      </w:r>
+    </w:p>
+    <w:p>
+      <w:pPr>
+        <w:pStyle w:val="ListParagraph"/>
+        <w:numPr>
+          <w:ilvl w:val="0"/>
+          <w:numId w:val="2"/>
+        </w:numPr>
+        <w:adjustRightInd w:val="0"/>
+        <w:snapToGrid w:val="0"/>
+        <w:spacing w:before="0" w:beforeAutospacing="0" w:after="0" w:afterAutospacing="0"/>
+        <w:ind w:left="3119" w:firstLine="0"/>
+        <w:jc w:val="both"/>
+        <w:rPr>
+          <w:rFonts w:ascii="Menlo" w:hAnsi="Menlo" w:cs="Menlo"/>
+          <w:sz w:val="20"/>
+          <w:szCs w:val="20"/>
+          <w:lang w:val="sv-SE"/>
+        </w:rPr>
+      </w:pPr>
+      <w:r>
+        <w:rPr>
+          <w:rFonts w:ascii="Menlo" w:hAnsi="Menlo" w:cs="Menlo"/>
+          <w:sz w:val="20"/>
+          <w:szCs w:val="20"/>
+          <w:lang w:val="sv-SE"/>
+        </w:rPr>
+        <w:t>Ingen fattigdom</w:t>
+      </w:r>
+    </w:p>
+    <w:p>
+      <w:pPr>
+        <w:pStyle w:val="ListParagraph"/>
+        <w:numPr>
+          <w:ilvl w:val="0"/>
+          <w:numId w:val="2"/>
+        </w:numPr>
+        <w:adjustRightInd w:val="0"/>
+        <w:snapToGrid w:val="0"/>
+        <w:spacing w:before="0" w:beforeAutospacing="0" w:after="0" w:afterAutospacing="0"/>
+        <w:ind w:left="3119" w:firstLine="0"/>
+        <w:jc w:val="both"/>
+        <w:rPr>
+          <w:rFonts w:ascii="Menlo" w:hAnsi="Menlo" w:cs="Menlo"/>
+          <w:sz w:val="20"/>
+          <w:szCs w:val="20"/>
+          <w:lang w:val="sv-SE"/>
+        </w:rPr>
+      </w:pPr>
+      <w:r>
+        <w:rPr>
+          <w:rFonts w:ascii="Menlo" w:hAnsi="Menlo" w:cs="Menlo"/>
+          <w:sz w:val="20"/>
+          <w:szCs w:val="20"/>
+          <w:lang w:val="sv-SE"/>
+        </w:rPr>
+        <w:t>Ingen hunger</w:t>
+      </w:r>
+    </w:p>
+    <w:p>
+      <w:pPr>
+        <w:pStyle w:val="ListParagraph"/>
+        <w:numPr>
+          <w:ilvl w:val="0"/>
+          <w:numId w:val="2"/>
+        </w:numPr>
+        <w:adjustRightInd w:val="0"/>
+        <w:snapToGrid w:val="0"/>
+        <w:spacing w:before="0" w:beforeAutospacing="0" w:after="0" w:afterAutospacing="0"/>
+        <w:ind w:left="3119" w:firstLine="0"/>
+        <w:jc w:val="both"/>
+        <w:rPr>
+          <w:rFonts w:ascii="Menlo" w:hAnsi="Menlo" w:cs="Menlo"/>
+          <w:sz w:val="20"/>
+          <w:szCs w:val="20"/>
+          <w:lang w:val="sv-SE"/>
+        </w:rPr>
+      </w:pPr>
+      <w:r>
+        <w:rPr>
+          <w:rFonts w:ascii="Menlo" w:hAnsi="Menlo" w:cs="Menlo"/>
+          <w:sz w:val="20"/>
+          <w:szCs w:val="20"/>
+          <w:lang w:val="sv-SE"/>
+        </w:rPr>
+        <w:t>Hälsa och välbefinnande</w:t>
+      </w:r>
+    </w:p>
+    <w:p>
+      <w:pPr>
+        <w:pStyle w:val="ListParagraph"/>
+        <w:numPr>
+          <w:ilvl w:val="0"/>
+          <w:numId w:val="2"/>
+        </w:numPr>
+        <w:adjustRightInd w:val="0"/>
+        <w:snapToGrid w:val="0"/>
+        <w:spacing w:before="0" w:beforeAutospacing="0" w:after="0" w:afterAutospacing="0"/>
+        <w:ind w:left="3119" w:firstLine="0"/>
+        <w:jc w:val="both"/>
+        <w:rPr>
+          <w:rFonts w:ascii="Menlo" w:hAnsi="Menlo" w:cs="Menlo"/>
+          <w:sz w:val="20"/>
+          <w:szCs w:val="20"/>
+          <w:lang w:val="sv-SE"/>
+        </w:rPr>
+      </w:pPr>
+      <w:r>
+        <w:rPr>
+          <w:rFonts w:ascii="Menlo" w:hAnsi="Menlo" w:cs="Menlo"/>
+          <w:sz w:val="20"/>
+          <w:szCs w:val="20"/>
+          <w:lang w:val="sv-SE"/>
+        </w:rPr>
+        <w:t>God utbildning för alla</w:t>
+      </w:r>
+    </w:p>
+    <w:p>
+      <w:pPr>
+        <w:pStyle w:val="ListParagraph"/>
+        <w:numPr>
+          <w:ilvl w:val="0"/>
+          <w:numId w:val="2"/>
+        </w:numPr>
+        <w:adjustRightInd w:val="0"/>
+        <w:snapToGrid w:val="0"/>
+        <w:spacing w:before="0" w:beforeAutospacing="0" w:after="0" w:afterAutospacing="0"/>
+        <w:ind w:left="3119" w:firstLine="0"/>
+        <w:jc w:val="both"/>
+        <w:rPr>
+          <w:rFonts w:ascii="Menlo" w:hAnsi="Menlo" w:cs="Menlo"/>
+          <w:sz w:val="20"/>
+          <w:szCs w:val="20"/>
+          <w:lang w:val="sv-SE"/>
+        </w:rPr>
+      </w:pPr>
+      <w:r>
+        <w:rPr>
+          <w:rFonts w:ascii="Menlo" w:hAnsi="Menlo" w:cs="Menlo"/>
+          <w:sz w:val="20"/>
+          <w:szCs w:val="20"/>
+          <w:lang w:val="sv-SE"/>
+        </w:rPr>
+        <w:t>Jämställdhet</w:t>
+      </w:r>
+    </w:p>
+    <w:p>
+      <w:pPr>
+        <w:pStyle w:val="ListParagraph"/>
+        <w:numPr>
+          <w:ilvl w:val="0"/>
+          <w:numId w:val="2"/>
+        </w:numPr>
+        <w:adjustRightInd w:val="0"/>
+        <w:snapToGrid w:val="0"/>
+        <w:spacing w:before="0" w:beforeAutospacing="0" w:after="0" w:afterAutospacing="0"/>
+        <w:ind w:left="3119" w:firstLine="0"/>
+        <w:jc w:val="both"/>
+        <w:rPr>
+          <w:rFonts w:ascii="Menlo" w:hAnsi="Menlo" w:cs="Menlo"/>
+          <w:sz w:val="20"/>
+          <w:szCs w:val="20"/>
+          <w:lang w:val="sv-SE"/>
+        </w:rPr>
+      </w:pPr>
+      <w:r>
+        <w:rPr>
+          <w:rFonts w:ascii="Menlo" w:hAnsi="Menlo" w:cs="Menlo"/>
+          <w:sz w:val="20"/>
+          <w:szCs w:val="20"/>
+          <w:lang w:val="sv-SE"/>
+        </w:rPr>
+        <w:t>Rent vatten och sanitet</w:t>
+      </w:r>
+    </w:p>
+    <w:p>
+      <w:pPr>
+        <w:pStyle w:val="ListParagraph"/>
+        <w:numPr>
+          <w:ilvl w:val="0"/>
+          <w:numId w:val="2"/>
+        </w:numPr>
+        <w:adjustRightInd w:val="0"/>
+        <w:snapToGrid w:val="0"/>
+        <w:spacing w:before="0" w:beforeAutospacing="0" w:after="0" w:afterAutospacing="0"/>
+        <w:ind w:left="3119" w:firstLine="0"/>
+        <w:jc w:val="both"/>
+        <w:rPr>
+          <w:rFonts w:ascii="Menlo" w:hAnsi="Menlo" w:cs="Menlo"/>
+          <w:sz w:val="20"/>
+          <w:szCs w:val="20"/>
+          <w:lang w:val="sv-SE"/>
+        </w:rPr>
+      </w:pPr>
+      <w:r>
+        <w:rPr>
+          <w:rFonts w:ascii="Menlo" w:hAnsi="Menlo" w:cs="Menlo"/>
+          <w:sz w:val="20"/>
+          <w:szCs w:val="20"/>
+          <w:lang w:val="sv-SE"/>
+        </w:rPr>
+        <w:t>Hållbar energi för alla</w:t>
+      </w:r>
+    </w:p>
+    <w:p>
+      <w:pPr>
+        <w:pStyle w:val="ListParagraph"/>
+        <w:numPr>
+          <w:ilvl w:val="0"/>
+          <w:numId w:val="2"/>
+        </w:numPr>
+        <w:adjustRightInd w:val="0"/>
+        <w:snapToGrid w:val="0"/>
+        <w:spacing w:before="0" w:beforeAutospacing="0" w:after="0" w:afterAutospacing="0"/>
+        <w:ind w:left="3119" w:firstLine="0"/>
+        <w:jc w:val="both"/>
+        <w:rPr>
+          <w:rFonts w:ascii="Menlo" w:hAnsi="Menlo" w:cs="Menlo"/>
+          <w:sz w:val="20"/>
+          <w:szCs w:val="20"/>
+          <w:lang w:val="sv-SE"/>
+        </w:rPr>
+      </w:pPr>
+      <w:r>
+        <w:rPr>
+          <w:rFonts w:ascii="Menlo" w:hAnsi="Menlo" w:cs="Menlo"/>
+          <w:sz w:val="20"/>
+          <w:szCs w:val="20"/>
+          <w:lang w:val="sv-SE"/>
+        </w:rPr>
+        <w:t>Anständiga arbetsvillkor och ekonomisk tillväxt</w:t>
+      </w:r>
+    </w:p>
+    <w:p>
+      <w:pPr>
+        <w:pStyle w:val="ListParagraph"/>
+        <w:numPr>
+          <w:ilvl w:val="0"/>
+          <w:numId w:val="2"/>
+        </w:numPr>
+        <w:adjustRightInd w:val="0"/>
+        <w:snapToGrid w:val="0"/>
+        <w:spacing w:before="0" w:beforeAutospacing="0" w:after="0" w:afterAutospacing="0"/>
+        <w:ind w:left="3119" w:firstLine="0"/>
+        <w:jc w:val="both"/>
+        <w:rPr>
+          <w:rFonts w:ascii="Menlo" w:hAnsi="Menlo" w:cs="Menlo"/>
+          <w:sz w:val="20"/>
+          <w:szCs w:val="20"/>
+          <w:lang w:val="sv-SE"/>
+        </w:rPr>
+      </w:pPr>
+      <w:r>
+        <w:rPr>
+          <w:rFonts w:ascii="Menlo" w:hAnsi="Menlo" w:cs="Menlo"/>
+          <w:sz w:val="20"/>
+          <w:szCs w:val="20"/>
+          <w:lang w:val="sv-SE"/>
+        </w:rPr>
+        <w:t>Hållbar industri, innovationer och infrastruktur</w:t>
+      </w:r>
+    </w:p>
+    <w:p>
+      <w:pPr>
+        <w:pStyle w:val="ListParagraph"/>
+        <w:numPr>
+          <w:ilvl w:val="0"/>
+          <w:numId w:val="2"/>
+        </w:numPr>
+        <w:adjustRightInd w:val="0"/>
+        <w:snapToGrid w:val="0"/>
+        <w:spacing w:before="0" w:beforeAutospacing="0" w:after="0" w:afterAutospacing="0"/>
+        <w:ind w:left="3119" w:firstLine="0"/>
+        <w:jc w:val="both"/>
+        <w:rPr>
+          <w:rFonts w:ascii="Menlo" w:hAnsi="Menlo" w:cs="Menlo"/>
+          <w:sz w:val="20"/>
+          <w:szCs w:val="20"/>
+          <w:lang w:val="sv-SE"/>
+        </w:rPr>
+      </w:pPr>
+      <w:r>
+        <w:rPr>
+          <w:rFonts w:ascii="Menlo" w:hAnsi="Menlo" w:cs="Menlo"/>
+          <w:sz w:val="20"/>
+          <w:szCs w:val="20"/>
+          <w:lang w:val="sv-SE"/>
+        </w:rPr>
+        <w:t>Minskad ojämlikhet</w:t>
+      </w:r>
+    </w:p>
+    <w:p>
+      <w:pPr>
+        <w:pStyle w:val="ListParagraph"/>
+        <w:numPr>
+          <w:ilvl w:val="0"/>
+          <w:numId w:val="2"/>
+        </w:numPr>
+        <w:adjustRightInd w:val="0"/>
+        <w:snapToGrid w:val="0"/>
+        <w:spacing w:before="0" w:beforeAutospacing="0" w:after="0" w:afterAutospacing="0"/>
+        <w:ind w:left="3119" w:firstLine="0"/>
+        <w:jc w:val="both"/>
+        <w:rPr>
+          <w:rFonts w:ascii="Menlo" w:hAnsi="Menlo" w:cs="Menlo"/>
+          <w:sz w:val="20"/>
+          <w:szCs w:val="20"/>
+          <w:lang w:val="sv-SE"/>
+        </w:rPr>
+      </w:pPr>
+      <w:r>
+        <w:rPr>
+          <w:rFonts w:ascii="Menlo" w:hAnsi="Menlo" w:cs="Menlo"/>
+          <w:sz w:val="20"/>
+          <w:szCs w:val="20"/>
+          <w:lang w:val="sv-SE"/>
+        </w:rPr>
+        <w:t>Hållbara städer och samhällen</w:t>
+      </w:r>
+    </w:p>
+    <w:p>
+      <w:pPr>
+        <w:pStyle w:val="ListParagraph"/>
+        <w:numPr>
+          <w:ilvl w:val="0"/>
+          <w:numId w:val="2"/>
+        </w:numPr>
+        <w:adjustRightInd w:val="0"/>
+        <w:snapToGrid w:val="0"/>
+        <w:spacing w:before="0" w:beforeAutospacing="0" w:after="0" w:afterAutospacing="0"/>
+        <w:ind w:left="3119" w:firstLine="0"/>
+        <w:jc w:val="both"/>
+        <w:rPr>
+          <w:rFonts w:ascii="Menlo" w:hAnsi="Menlo" w:cs="Menlo"/>
+          <w:sz w:val="20"/>
+          <w:szCs w:val="20"/>
+          <w:lang w:val="sv-SE"/>
+        </w:rPr>
+      </w:pPr>
+      <w:r>
+        <w:rPr>
+          <w:rFonts w:ascii="Menlo" w:hAnsi="Menlo" w:cs="Menlo"/>
+          <w:sz w:val="20"/>
+          <w:szCs w:val="20"/>
+          <w:lang w:val="sv-SE"/>
+        </w:rPr>
+        <w:t>Hållbar konsumtion och produktion</w:t>
+      </w:r>
+    </w:p>
+    <w:p>
+      <w:pPr>
+        <w:pStyle w:val="ListParagraph"/>
+        <w:numPr>
+          <w:ilvl w:val="0"/>
+          <w:numId w:val="2"/>
+        </w:numPr>
+        <w:adjustRightInd w:val="0"/>
+        <w:snapToGrid w:val="0"/>
+        <w:spacing w:before="0" w:beforeAutospacing="0" w:after="0" w:afterAutospacing="0"/>
+        <w:ind w:left="3119" w:firstLine="0"/>
+        <w:jc w:val="both"/>
+        <w:rPr>
+          <w:rFonts w:ascii="Menlo" w:hAnsi="Menlo" w:cs="Menlo"/>
+          <w:sz w:val="20"/>
+          <w:szCs w:val="20"/>
+          <w:lang w:val="sv-SE"/>
+        </w:rPr>
+      </w:pPr>
+      <w:r>
+        <w:rPr>
+          <w:rFonts w:ascii="Menlo" w:hAnsi="Menlo" w:cs="Menlo"/>
+          <w:sz w:val="20"/>
+          <w:szCs w:val="20"/>
+          <w:lang w:val="sv-SE"/>
+        </w:rPr>
+        <w:t>Bekämpa klimatförändringen</w:t>
+      </w:r>
+    </w:p>
+    <w:p>
+      <w:pPr>
+        <w:pStyle w:val="ListParagraph"/>
+        <w:numPr>
+          <w:ilvl w:val="0"/>
+          <w:numId w:val="2"/>
+        </w:numPr>
+        <w:adjustRightInd w:val="0"/>
+        <w:snapToGrid w:val="0"/>
+        <w:spacing w:before="0" w:beforeAutospacing="0" w:after="0" w:afterAutospacing="0"/>
+        <w:ind w:left="3119" w:firstLine="0"/>
+        <w:jc w:val="both"/>
+        <w:rPr>
+          <w:rFonts w:ascii="Menlo" w:hAnsi="Menlo" w:cs="Menlo"/>
+          <w:sz w:val="20"/>
+          <w:szCs w:val="20"/>
+          <w:lang w:val="sv-SE"/>
+        </w:rPr>
+      </w:pPr>
+      <w:r>
+        <w:rPr>
+          <w:rFonts w:ascii="Menlo" w:hAnsi="Menlo" w:cs="Menlo"/>
+          <w:sz w:val="20"/>
+          <w:szCs w:val="20"/>
+          <w:lang w:val="sv-SE"/>
+        </w:rPr>
+        <w:t>Hav och marina resurser</w:t>
+      </w:r>
+    </w:p>
+    <w:p>
+      <w:pPr>
+        <w:pStyle w:val="ListParagraph"/>
+        <w:numPr>
+          <w:ilvl w:val="0"/>
+          <w:numId w:val="2"/>
+        </w:numPr>
+        <w:adjustRightInd w:val="0"/>
+        <w:snapToGrid w:val="0"/>
+        <w:spacing w:before="0" w:beforeAutospacing="0" w:after="0" w:afterAutospacing="0"/>
+        <w:ind w:left="3119" w:firstLine="0"/>
+        <w:jc w:val="both"/>
+        <w:rPr>
+          <w:rFonts w:ascii="Menlo" w:hAnsi="Menlo" w:cs="Menlo"/>
+          <w:sz w:val="20"/>
+          <w:szCs w:val="20"/>
+          <w:lang w:val="sv-SE"/>
+        </w:rPr>
+      </w:pPr>
+      <w:r>
+        <w:rPr>
+          <w:rFonts w:ascii="Menlo" w:hAnsi="Menlo" w:cs="Menlo"/>
+          <w:sz w:val="20"/>
+          <w:szCs w:val="20"/>
+          <w:lang w:val="sv-SE"/>
+        </w:rPr>
+        <w:t>Ekosystem och biologisk mångfald</w:t>
+      </w:r>
+    </w:p>
+    <w:p>
+      <w:pPr>
+        <w:pStyle w:val="ListParagraph"/>
+        <w:numPr>
+          <w:ilvl w:val="0"/>
+          <w:numId w:val="2"/>
+        </w:numPr>
+        <w:adjustRightInd w:val="0"/>
+        <w:snapToGrid w:val="0"/>
+        <w:spacing w:before="0" w:beforeAutospacing="0" w:after="0" w:afterAutospacing="0"/>
+        <w:ind w:left="3119" w:firstLine="0"/>
+        <w:jc w:val="both"/>
+        <w:rPr>
+          <w:rFonts w:ascii="Menlo" w:hAnsi="Menlo" w:cs="Menlo"/>
+          <w:sz w:val="20"/>
+          <w:szCs w:val="20"/>
+          <w:lang w:val="sv-SE"/>
+        </w:rPr>
+      </w:pPr>
+      <w:r>
+        <w:rPr>
+          <w:rFonts w:ascii="Menlo" w:hAnsi="Menlo" w:cs="Menlo"/>
+          <w:sz w:val="20"/>
+          <w:szCs w:val="20"/>
+          <w:lang w:val="sv-SE"/>
+        </w:rPr>
+        <w:t>Fredliga och inkluderande samhällen</w:t>
+      </w:r>
+    </w:p>
+    <w:p>
+      <w:pPr>
+        <w:pStyle w:val="ListParagraph"/>
+        <w:numPr>
+          <w:ilvl w:val="0"/>
+          <w:numId w:val="2"/>
+        </w:numPr>
+        <w:adjustRightInd w:val="0"/>
+        <w:snapToGrid w:val="0"/>
+        <w:spacing w:before="0" w:beforeAutospacing="0" w:after="0" w:afterAutospacing="0"/>
+        <w:ind w:left="3119" w:firstLine="0"/>
+        <w:jc w:val="both"/>
+        <w:rPr>
+          <w:rFonts w:ascii="Menlo" w:hAnsi="Menlo" w:cs="Menlo"/>
+          <w:sz w:val="20"/>
+          <w:szCs w:val="20"/>
+          <w:lang w:val="sv-SE"/>
+        </w:rPr>
+      </w:pPr>
+      <w:r>
+        <w:rPr>
+          <w:rFonts w:ascii="Menlo" w:hAnsi="Menlo" w:cs="Menlo"/>
+          <w:sz w:val="20"/>
+          <w:szCs w:val="20"/>
+          <w:lang w:val="sv-SE"/>
+        </w:rPr>
+        <w:t>Genomförande och globalt partnerskap</w:t>
+      </w:r>
+    </w:p>
+    <w:p>
+      <w:pPr>
+        <w:adjustRightInd w:val="0"/>
+        <w:snapToGrid w:val="0"/>
+        <w:ind w:left="3119"/>
+        <w:jc w:val="both"/>
+        <w:rPr>
+          <w:rFonts w:ascii="Menlo" w:hAnsi="Menlo" w:cs="Menlo"/>
+          <w:sz w:val="20"/>
+          <w:szCs w:val="20"/>
+          <w:lang w:val="sv-SE"/>
+        </w:rPr>
+      </w:pPr>
+    </w:p>
+    <w:p>
+      <w:pPr>
+        <w:adjustRightInd w:val="0"/>
+        <w:snapToGrid w:val="0"/>
+        <w:ind w:left="3119"/>
+        <w:jc w:val="both"/>
+        <w:rPr>
+          <w:rFonts w:ascii="Menlo" w:hAnsi="Menlo" w:cs="Menlo"/>
+          <w:sz w:val="20"/>
+          <w:szCs w:val="20"/>
+          <w:lang w:val="sv-SE"/>
+        </w:rPr>
+      </w:pPr>
+    </w:p>
+    <w:p>
+      <w:pPr>
         <w:spacing w:after="202" w:line="360" w:lineRule="auto"/>
         <w:jc w:val="both"/>
         <w:rPr>
           <w:sz w:val="20"/>
           <w:szCs w:val="20"/>
-          <w:lang w:val="sv-SE"/>
-        </w:rPr>
-      </w:pPr>
-      <w:r>
-        <w:rPr>
-          <w:rFonts w:ascii="Menlo" w:hAnsi="Menlo" w:cs="Menlo"/>
-          <w:sz w:val="20"/>
-          <w:szCs w:val="20"/>
-          <w:lang w:val="sv-SE"/>
-        </w:rPr>
-        <w:t>F</w:t>
-      </w:r>
-      <w:r>
-        <w:rPr>
-          <w:rFonts w:ascii="Menlo" w:hAnsi="Menlo" w:cs="Menlo"/>
-          <w:sz w:val="20"/>
-          <w:szCs w:val="20"/>
-          <w:lang w:val="sv-SE"/>
-        </w:rPr>
-        <w:t xml:space="preserve">örenta </w:t>
-      </w:r>
-      <w:r>
-        <w:rPr>
-          <w:rFonts w:ascii="Menlo" w:hAnsi="Menlo" w:cs="Menlo"/>
-          <w:sz w:val="20"/>
-          <w:szCs w:val="20"/>
-          <w:lang w:val="sv-SE"/>
-        </w:rPr>
-        <w:t>n</w:t>
-      </w:r>
-      <w:r>
-        <w:rPr>
-          <w:rFonts w:ascii="Menlo" w:hAnsi="Menlo" w:cs="Menlo"/>
-          <w:sz w:val="20"/>
-          <w:szCs w:val="20"/>
-          <w:lang w:val="sv-SE"/>
-        </w:rPr>
-        <w:t xml:space="preserve">ationerna </w:t>
-      </w:r>
-      <w:r>
-        <w:rPr>
-          <w:rFonts w:ascii="Menlo" w:hAnsi="Menlo" w:cs="Menlo"/>
-          <w:sz w:val="20"/>
-          <w:szCs w:val="20"/>
-          <w:lang w:val="sv-SE"/>
-        </w:rPr>
-        <w:t>antog 2015 Agenda 2030 med 17 globala mål (169 delmål) som omfattar miljö-, sociala</w:t>
-      </w:r>
-      <w:r>
-        <w:rPr>
-          <w:rFonts w:ascii="Menlo" w:hAnsi="Menlo" w:cs="Menlo"/>
-          <w:sz w:val="20"/>
-          <w:szCs w:val="20"/>
-          <w:lang w:val="sv-SE"/>
-        </w:rPr>
-        <w:t>-</w:t>
-      </w:r>
-      <w:r>
-        <w:rPr>
-          <w:rFonts w:ascii="Menlo" w:hAnsi="Menlo" w:cs="Menlo"/>
-          <w:sz w:val="20"/>
-          <w:szCs w:val="20"/>
-          <w:lang w:val="sv-SE"/>
-        </w:rPr>
-        <w:t xml:space="preserve"> och ekonomiska områden</w:t>
-      </w:r>
-      <w:r>
-        <w:rPr>
-          <w:rFonts w:ascii="Menlo" w:hAnsi="Menlo" w:cs="Menlo"/>
-          <w:sz w:val="20"/>
-          <w:szCs w:val="20"/>
-          <w:lang w:val="sv-SE"/>
-        </w:rPr>
-        <w:t xml:space="preserve"> som </w:t>
-      </w:r>
-      <w:r>
-        <w:rPr>
-          <w:rFonts w:ascii="Menlo" w:hAnsi="Menlo" w:cs="Menlo"/>
-          <w:sz w:val="20"/>
-          <w:szCs w:val="20"/>
-          <w:lang w:val="sv-SE"/>
-        </w:rPr>
-        <w:t xml:space="preserve">sammantaget skapar ett globalt ramverk för </w:t>
-      </w:r>
-      <w:r>
-        <w:rPr>
-          <w:rFonts w:ascii="Menlo" w:hAnsi="Menlo" w:cs="Menlo"/>
-          <w:sz w:val="20"/>
-          <w:szCs w:val="20"/>
-          <w:lang w:val="sv-SE"/>
-        </w:rPr>
-        <w:t>hållbar utveckling</w:t>
-      </w:r>
-      <w:r>
-        <w:rPr>
-          <w:rFonts w:ascii="Menlo" w:hAnsi="Menlo" w:cs="Menlo"/>
-          <w:sz w:val="20"/>
-          <w:szCs w:val="20"/>
-          <w:lang w:val="sv-SE"/>
-        </w:rPr>
-        <w:t>.</w:t>
-      </w:r>
-      <w:r>
-        <w:rPr>
+        </w:rPr>
+      </w:pPr>
+      <w:r>
+        <w:rPr>
+          <w:rFonts w:ascii="Menlo" w:hAnsi="Menlo" w:cs="Menlo"/>
+          <w:sz w:val="20"/>
+          <w:szCs w:val="20"/>
+          <w:lang w:val="sv-SE"/>
+        </w:rPr>
+        <w:t xml:space="preserve">Tabell 2 </w:t>
+      </w:r>
+      <w:r>
+        <w:rPr>
+          <w:rFonts w:ascii="Menlo" w:hAnsi="Menlo" w:cs="Menlo"/>
+          <w:sz w:val="20"/>
+          <w:szCs w:val="20"/>
+          <w:lang w:val="sv-SE"/>
+        </w:rPr>
+        <w:t>visar</w:t>
+      </w:r>
+      <w:r>
+        <w:rPr>
+          <w:rFonts w:ascii="Menlo" w:hAnsi="Menlo" w:cs="Menlo"/>
           <w:sz w:val="20"/>
           <w:szCs w:val="20"/>
           <w:lang w:val="sv-SE"/>
         </w:rPr>
         <w:t xml:space="preserve"> </w:t>
       </w:r>
-    </w:p>
-    <w:p>
-      <w:pPr>
-        <w:spacing w:after="202" w:line="360" w:lineRule="auto"/>
-        <w:jc w:val="both"/>
-        <w:rPr>
-          <w:sz w:val="20"/>
-          <w:szCs w:val="20"/>
-        </w:rPr>
-      </w:pPr>
-      <w:r>
-        <w:rPr>
-          <w:rFonts w:ascii="Menlo" w:hAnsi="Menlo" w:cs="Menlo"/>
-          <w:sz w:val="20"/>
-          <w:szCs w:val="20"/>
-          <w:lang w:val="sv-SE"/>
-        </w:rPr>
-        <w:t xml:space="preserve">Tabell 2 </w:t>
-      </w:r>
-      <w:r>
-        <w:rPr>
-          <w:rFonts w:ascii="Menlo" w:hAnsi="Menlo" w:cs="Menlo"/>
-          <w:sz w:val="20"/>
-          <w:szCs w:val="20"/>
-          <w:lang w:val="sv-SE"/>
-        </w:rPr>
-        <w:t>visar</w:t>
-      </w:r>
-      <w:r>
-        <w:rPr>
-          <w:rFonts w:ascii="Menlo" w:hAnsi="Menlo" w:cs="Menlo"/>
-          <w:sz w:val="20"/>
-          <w:szCs w:val="20"/>
-          <w:lang w:val="sv-SE"/>
-        </w:rPr>
-        <w:t xml:space="preserve"> </w:t>
-      </w:r>
-      <w:r>
-        <w:rPr>
-          <w:rFonts w:ascii="Menlo" w:hAnsi="Menlo" w:cs="Menlo"/>
-          <w:sz w:val="20"/>
-          <w:szCs w:val="20"/>
-          <w:lang w:val="sv-SE"/>
-        </w:rPr>
-        <w:t>vår</w:t>
+      <w:r>
+        <w:rPr>
+          <w:rFonts w:ascii="Menlo" w:hAnsi="Menlo" w:cs="Menlo"/>
+          <w:sz w:val="20"/>
+          <w:szCs w:val="20"/>
+          <w:lang w:val="sv-SE"/>
+        </w:rPr>
+        <w:t>v</w:t>
+      </w:r>
+      <w:r>
+        <w:rPr>
+          <w:rFonts w:ascii="Menlo" w:hAnsi="Menlo" w:cs="Menlo"/>
+          <w:sz w:val="20"/>
+          <w:szCs w:val="20"/>
+          <w:lang w:val="sv-SE"/>
+        </w:rPr>
+        <w:t>år</w:t>
       </w:r>
       <w:r>
         <w:rPr>
@@ -7202,7 +8135,7 @@
         </w:rPr>
         <w:t xml:space="preserve"> </w:t>
       </w:r>
-      <w:hyperlink r:id="rId9" w:history="1">
+      <w:hyperlink r:id="rId10" w:history="1">
         <w:r>
           <w:rPr>
             <w:rStyle w:val="Hyperlink"/>
@@ -7227,6 +8160,49 @@
     </w:p>
     <w:p>
       <w:pPr>
+        <w:rPr>
+          <w:rFonts w:ascii="Menlo" w:hAnsi="Menlo" w:cs="Menlo"/>
+          <w:sz w:val="22"/>
+          <w:szCs w:val="22"/>
+          <w:lang w:val="sv-SE"/>
+        </w:rPr>
+      </w:pPr>
+      <w:r>
+        <w:rPr>
+          <w:rFonts w:ascii="Menlo" w:hAnsi="Menlo" w:cs="Menlo"/>
+          <w:sz w:val="22"/>
+          <w:szCs w:val="22"/>
+          <w:lang w:val="sv-SE"/>
+        </w:rPr>
+        <w:br w:type="page"/>
+      </w:r>
+    </w:p>
+    <w:p>
+      <w:pPr>
+        <w:spacing w:after="202" w:line="360" w:lineRule="auto"/>
+        <w:ind w:left="4320"/>
+        <w:rPr>
+          <w:rFonts w:ascii="Menlo" w:hAnsi="Menlo" w:cs="Menlo"/>
+          <w:sz w:val="22"/>
+          <w:szCs w:val="22"/>
+          <w:lang w:val="sv-SE"/>
+        </w:rPr>
+      </w:pPr>
+    </w:p>
+    <w:p>
+      <w:pPr>
+        <w:spacing w:after="202" w:line="360" w:lineRule="auto"/>
+        <w:ind w:left="4320"/>
+        <w:rPr>
+          <w:rFonts w:ascii="Menlo" w:hAnsi="Menlo" w:cs="Menlo"/>
+          <w:sz w:val="22"/>
+          <w:szCs w:val="22"/>
+          <w:lang w:val="sv-SE"/>
+        </w:rPr>
+      </w:pPr>
+    </w:p>
+    <w:p>
+      <w:pPr>
         <w:spacing w:after="202" w:line="360" w:lineRule="auto"/>
         <w:ind w:left="4320"/>
         <w:rPr>
@@ -7243,18 +8219,928 @@
         <mc:AlternateContent>
           <mc:Choice Requires="wps">
             <w:drawing>
-              <wp:anchor distT="0" distB="0" distL="114300" distR="114300" simplePos="0" relativeHeight="251729920" behindDoc="0" locked="0" layoutInCell="1" allowOverlap="1" wp14:anchorId="385D149E" wp14:editId="20817135">
+              <wp:anchor distT="0" distB="0" distL="114300" distR="114300" simplePos="0" relativeHeight="251754496" behindDoc="0" locked="0" layoutInCell="1" allowOverlap="1" wp14:anchorId="17FBEB7B" wp14:editId="1EF14BE0">
                 <wp:simplePos x="0" y="0"/>
                 <wp:positionH relativeFrom="column">
-                  <wp:posOffset>-330200</wp:posOffset>
+                  <wp:posOffset>-464949</wp:posOffset>
                 </wp:positionH>
                 <wp:positionV relativeFrom="page">
-                  <wp:posOffset>8048447</wp:posOffset>
+                  <wp:posOffset>-45645</wp:posOffset>
                 </wp:positionV>
-                <wp:extent cx="7651750" cy="2644775"/>
+                <wp:extent cx="7651750" cy="1818640"/>
                 <wp:effectExtent l="0" t="0" r="6350" b="0"/>
                 <wp:wrapNone/>
-                <wp:docPr id="1" name="Triangle 1"/>
+                <wp:docPr id="19" name="Triangle 19"/>
+                <wp:cNvGraphicFramePr/>
+                <a:graphic xmlns:a="http://schemas.openxmlformats.org/drawingml/2006/main">
+                  <a:graphicData uri="http://schemas.microsoft.com/office/word/2010/wordprocessingShape">
+                    <wps:wsp>
+                      <wps:cNvSpPr/>
+                      <wps:spPr>
+                        <a:xfrm rot="10800000">
+                          <a:off x="0" y="0"/>
+                          <a:ext cx="7651750" cy="1818640"/>
+                        </a:xfrm>
+                        <a:prstGeom prst="triangle">
+                          <a:avLst>
+                            <a:gd name="adj" fmla="val 100000"/>
+                          </a:avLst>
+                        </a:prstGeom>
+                        <a:solidFill>
+                          <a:schemeClr val="accent1">
+                            <a:lumMod val="20000"/>
+                            <a:lumOff val="80000"/>
+                          </a:schemeClr>
+                        </a:solidFill>
+                        <a:ln>
+                          <a:noFill/>
+                        </a:ln>
+                      </wps:spPr>
+                      <wps:style>
+                        <a:lnRef idx="2">
+                          <a:schemeClr val="accent1">
+                            <a:shade val="50000"/>
+                          </a:schemeClr>
+                        </a:lnRef>
+                        <a:fillRef idx="1">
+                          <a:schemeClr val="accent1"/>
+                        </a:fillRef>
+                        <a:effectRef idx="0">
+                          <a:schemeClr val="accent1"/>
+                        </a:effectRef>
+                        <a:fontRef idx="minor">
+                          <a:schemeClr val="lt1"/>
+                        </a:fontRef>
+                      </wps:style>
+                      <wps:bodyPr rot="0" spcFirstLastPara="0" vertOverflow="overflow" horzOverflow="overflow" vert="horz" wrap="square" lIns="91440" tIns="45720" rIns="91440" bIns="45720" numCol="1" spcCol="0" rtlCol="0" fromWordArt="0" anchor="ctr" anchorCtr="0" forceAA="0" compatLnSpc="1">
+                        <a:prstTxWarp prst="textNoShape">
+                          <a:avLst/>
+                        </a:prstTxWarp>
+                        <a:noAutofit/>
+                      </wps:bodyPr>
+                    </wps:wsp>
+                  </a:graphicData>
+                </a:graphic>
+                <wp14:sizeRelH relativeFrom="margin">
+                  <wp14:pctWidth>0</wp14:pctWidth>
+                </wp14:sizeRelH>
+                <wp14:sizeRelV relativeFrom="margin">
+                  <wp14:pctHeight>0</wp14:pctHeight>
+                </wp14:sizeRelV>
+              </wp:anchor>
+            </w:drawing>
+          </mc:Choice>
+          <mc:Fallback>
+            <w:pict>
+              <v:shape w14:anchorId="0BDAC017" id="Triangle 19" o:spid="_x0000_s1026" type="#_x0000_t5" style="position:absolute;margin-left:-36.6pt;margin-top:-3.6pt;width:602.5pt;height:143.2pt;rotation:180;z-index:251754496;visibility:visible;mso-wrap-style:square;mso-width-percent:0;mso-height-percent:0;mso-wrap-distance-left:9pt;mso-wrap-distance-top:0;mso-wrap-distance-right:9pt;mso-wrap-distance-bottom:0;mso-position-horizontal:absolute;mso-position-horizontal-relative:text;mso-position-vertical:absolute;mso-position-vertical-relative:page;mso-width-percent:0;mso-height-percent:0;mso-width-relative:margin;mso-height-relative:margin;v-text-anchor:middle" o:gfxdata="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" adj="21600" fillcolor="#d9e2f3 [660]" stroked="f" strokeweight="1pt">
+                <w10:wrap anchory="page"/>
+              </v:shape>
+            </w:pict>
+          </mc:Fallback>
+        </mc:AlternateContent>
+      </w:r>
+    </w:p>
+    <w:p>
+      <w:pPr>
+        <w:spacing w:after="202" w:line="360" w:lineRule="auto"/>
+        <w:ind w:left="4320"/>
+        <w:rPr>
+          <w:rFonts w:ascii="Menlo" w:hAnsi="Menlo" w:cs="Menlo"/>
+          <w:sz w:val="22"/>
+          <w:szCs w:val="22"/>
+          <w:lang w:val="sv-SE"/>
+        </w:rPr>
+      </w:pPr>
+    </w:p>
+    <w:p>
+      <w:pPr>
+        <w:spacing w:after="202" w:line="276" w:lineRule="auto"/>
+        <w:jc w:val="both"/>
+        <w:rPr>
+          <w:rFonts w:ascii="Menlo" w:hAnsi="Menlo" w:cs="Menlo"/>
+          <w:b/>
+          <w:bCs/>
+          <w:lang w:val="sv-SE"/>
+        </w:rPr>
+      </w:pPr>
+      <w:r>
+        <w:rPr>
+          <w:rFonts w:ascii="Menlo" w:hAnsi="Menlo" w:cs="Menlo"/>
+          <w:b/>
+          <w:bCs/>
+          <w:lang w:val="sv-SE"/>
+        </w:rPr>
+        <w:t>Illustrationer från ISO 26000: grunderna i hållbarhetsarbetet</w:t>
+      </w:r>
+    </w:p>
+    <w:p>
+      <w:pPr>
+        <w:rPr>
+          <w:rFonts w:ascii="Menlo" w:hAnsi="Menlo" w:cs="Menlo"/>
+          <w:i/>
+          <w:iCs/>
+          <w:sz w:val="20"/>
+          <w:szCs w:val="20"/>
+        </w:rPr>
+      </w:pPr>
+    </w:p>
+    <w:p>
+      <w:pPr>
+        <w:rPr>
+          <w:rFonts w:ascii="Menlo" w:hAnsi="Menlo" w:cs="Menlo"/>
+          <w:i/>
+          <w:iCs/>
+          <w:sz w:val="20"/>
+          <w:szCs w:val="20"/>
+          <w:lang w:val="sv-SE"/>
+        </w:rPr>
+      </w:pPr>
+      <w:r>
+        <w:rPr>
+          <w:rFonts w:ascii="Menlo" w:hAnsi="Menlo" w:cs="Menlo"/>
+          <w:i/>
+          <w:iCs/>
+          <w:sz w:val="20"/>
+          <w:szCs w:val="20"/>
+        </w:rPr>
+        <w:t xml:space="preserve">Figur </w:t>
+      </w:r>
+      <w:r>
+        <w:rPr>
+          <w:rFonts w:ascii="Menlo" w:hAnsi="Menlo" w:cs="Menlo"/>
+          <w:i/>
+          <w:iCs/>
+          <w:sz w:val="20"/>
+          <w:szCs w:val="20"/>
+          <w:lang w:val="sv-SE"/>
+        </w:rPr>
+        <w:t>A</w:t>
+      </w:r>
+      <w:r>
+        <w:rPr>
+          <w:rFonts w:ascii="Menlo" w:hAnsi="Menlo" w:cs="Menlo"/>
+          <w:i/>
+          <w:iCs/>
+          <w:sz w:val="20"/>
+          <w:szCs w:val="20"/>
+        </w:rPr>
+        <w:t xml:space="preserve">. </w:t>
+      </w:r>
+      <w:r>
+        <w:rPr>
+          <w:rFonts w:ascii="Menlo" w:hAnsi="Menlo" w:cs="Menlo"/>
+          <w:i/>
+          <w:iCs/>
+          <w:sz w:val="20"/>
+          <w:szCs w:val="20"/>
+          <w:lang w:val="sv-SE"/>
+        </w:rPr>
+        <w:t>De 7 huvudområdena och 37 delområdena</w:t>
+      </w:r>
+    </w:p>
+    <w:p>
+      <w:pPr>
+        <w:rPr>
+          <w:rFonts w:ascii="Menlo" w:hAnsi="Menlo" w:cs="Menlo"/>
+          <w:i/>
+          <w:iCs/>
+          <w:sz w:val="20"/>
+          <w:szCs w:val="20"/>
+          <w:lang w:val="sv-SE"/>
+        </w:rPr>
+      </w:pPr>
+    </w:p>
+    <w:p>
+      <w:pPr>
+        <w:jc w:val="center"/>
+      </w:pPr>
+      <w:r>
+        <w:fldChar w:fldCharType="begin"/>
+      </w:r>
+      <w:r>
+        <w:instrText xml:space="preserve"> INCLUDEPICTURE "https://sustcoreport.com/sv/wp-content/uploads/sites/2/2022/04/37delomraden-745x1024.jpg" \* MERGEFORMATINET </w:instrText>
+      </w:r>
+      <w:r>
+        <w:fldChar w:fldCharType="separate"/>
+      </w:r>
+      <w:r>
+        <w:rPr>
+          <w:noProof/>
+        </w:rPr>
+        <w:drawing>
+          <wp:inline distT="0" distB="0" distL="0" distR="0" wp14:anchorId="664FDA30" wp14:editId="2E7EAA93">
+            <wp:extent cx="4936210" cy="6783633"/>
+            <wp:effectExtent l="0" t="0" r="4445" b="0"/>
+            <wp:docPr id="28" name="Picture 28" descr="Table&#10;&#10;Description automatically generated"/>
+            <wp:cNvGraphicFramePr>
+              <a:graphicFrameLocks xmlns:a="http://schemas.openxmlformats.org/drawingml/2006/main" noChangeAspect="1"/>
+            </wp:cNvGraphicFramePr>
+            <a:graphic xmlns:a="http://schemas.openxmlformats.org/drawingml/2006/main">
+              <a:graphicData uri="http://schemas.openxmlformats.org/drawingml/2006/picture">
+                <pic:pic xmlns:pic="http://schemas.openxmlformats.org/drawingml/2006/picture">
+                  <pic:nvPicPr>
+                    <pic:cNvPr id="28" name="Picture 28" descr="Table&#10;&#10;Description automatically generated"/>
+                    <pic:cNvPicPr>
+                      <a:picLocks noChangeAspect="1" noChangeArrowheads="1"/>
+                    </pic:cNvPicPr>
+                  </pic:nvPicPr>
+                  <pic:blipFill>
+                    <a:blip r:embed="rId11">
+                      <a:extLst>
+                        <a:ext uri="{28A0092B-C50C-407E-A947-70E740481C1C}">
+                          <a14:useLocalDpi xmlns:a14="http://schemas.microsoft.com/office/drawing/2010/main" val="0"/>
+                        </a:ext>
+                      </a:extLst>
+                    </a:blip>
+                    <a:srcRect/>
+                    <a:stretch>
+                      <a:fillRect/>
+                    </a:stretch>
+                  </pic:blipFill>
+                  <pic:spPr bwMode="auto">
+                    <a:xfrm>
+                      <a:off x="0" y="0"/>
+                      <a:ext cx="5018051" cy="6896104"/>
+                    </a:xfrm>
+                    <a:prstGeom prst="rect">
+                      <a:avLst/>
+                    </a:prstGeom>
+                    <a:noFill/>
+                    <a:ln>
+                      <a:noFill/>
+                    </a:ln>
+                  </pic:spPr>
+                </pic:pic>
+              </a:graphicData>
+            </a:graphic>
+          </wp:inline>
+        </w:drawing>
+      </w:r>
+      <w:r>
+        <w:fldChar w:fldCharType="end"/>
+      </w:r>
+    </w:p>
+    <w:p/>
+    <w:p>
+      <w:pPr>
+        <w:rPr>
+          <w:rFonts w:ascii="Menlo" w:hAnsi="Menlo" w:cs="Menlo"/>
+          <w:i/>
+          <w:iCs/>
+          <w:sz w:val="20"/>
+          <w:szCs w:val="20"/>
+        </w:rPr>
+      </w:pPr>
+    </w:p>
+    <w:p>
+      <w:pPr>
+        <w:rPr>
+          <w:rFonts w:ascii="Menlo" w:hAnsi="Menlo" w:cs="Menlo"/>
+          <w:i/>
+          <w:iCs/>
+          <w:sz w:val="20"/>
+          <w:szCs w:val="20"/>
+        </w:rPr>
+      </w:pPr>
+    </w:p>
+    <w:p>
+      <w:pPr>
+        <w:rPr>
+          <w:rFonts w:ascii="Menlo" w:hAnsi="Menlo" w:cs="Menlo"/>
+          <w:i/>
+          <w:iCs/>
+          <w:sz w:val="20"/>
+          <w:szCs w:val="20"/>
+        </w:rPr>
+      </w:pPr>
+    </w:p>
+    <w:p>
+      <w:pPr>
+        <w:rPr>
+          <w:rFonts w:ascii="Menlo" w:hAnsi="Menlo" w:cs="Menlo"/>
+          <w:i/>
+          <w:iCs/>
+          <w:sz w:val="20"/>
+          <w:szCs w:val="20"/>
+        </w:rPr>
+      </w:pPr>
+    </w:p>
+    <w:p>
+      <w:pPr>
+        <w:rPr>
+          <w:rFonts w:ascii="Menlo" w:hAnsi="Menlo" w:cs="Menlo"/>
+          <w:i/>
+          <w:iCs/>
+          <w:sz w:val="20"/>
+          <w:szCs w:val="20"/>
+          <w:lang w:val="sv-SE"/>
+        </w:rPr>
+      </w:pPr>
+      <w:r>
+        <w:rPr>
+          <w:rFonts w:ascii="Menlo" w:hAnsi="Menlo" w:cs="Menlo"/>
+          <w:i/>
+          <w:iCs/>
+          <w:sz w:val="20"/>
+          <w:szCs w:val="20"/>
+        </w:rPr>
+        <w:t xml:space="preserve">Figur </w:t>
+      </w:r>
+      <w:r>
+        <w:rPr>
+          <w:rFonts w:ascii="Menlo" w:hAnsi="Menlo" w:cs="Menlo"/>
+          <w:i/>
+          <w:iCs/>
+          <w:sz w:val="20"/>
+          <w:szCs w:val="20"/>
+          <w:lang w:val="sv-SE"/>
+        </w:rPr>
+        <w:t>B</w:t>
+      </w:r>
+      <w:r>
+        <w:rPr>
+          <w:rFonts w:ascii="Menlo" w:hAnsi="Menlo" w:cs="Menlo"/>
+          <w:i/>
+          <w:iCs/>
+          <w:sz w:val="20"/>
+          <w:szCs w:val="20"/>
+        </w:rPr>
+        <w:t xml:space="preserve">. </w:t>
+      </w:r>
+      <w:r>
+        <w:rPr>
+          <w:rFonts w:ascii="Menlo" w:hAnsi="Menlo" w:cs="Menlo"/>
+          <w:i/>
+          <w:iCs/>
+          <w:sz w:val="20"/>
+          <w:szCs w:val="20"/>
+          <w:lang w:val="sv-SE"/>
+        </w:rPr>
+        <w:t>Översikt av ISO 26</w:t>
+      </w:r>
+      <w:r>
+        <w:rPr>
+          <w:rFonts w:ascii="Menlo" w:hAnsi="Menlo" w:cs="Menlo"/>
+          <w:i/>
+          <w:iCs/>
+          <w:sz w:val="20"/>
+          <w:szCs w:val="20"/>
+          <w:lang w:val="sv-SE"/>
+        </w:rPr>
+        <w:t> </w:t>
+      </w:r>
+      <w:r>
+        <w:rPr>
+          <w:rFonts w:ascii="Menlo" w:hAnsi="Menlo" w:cs="Menlo"/>
+          <w:i/>
+          <w:iCs/>
+          <w:sz w:val="20"/>
+          <w:szCs w:val="20"/>
+          <w:lang w:val="sv-SE"/>
+        </w:rPr>
+        <w:t>000</w:t>
+      </w:r>
+    </w:p>
+    <w:p>
+      <w:pPr>
+        <w:rPr>
+          <w:rFonts w:ascii="Menlo" w:hAnsi="Menlo" w:cs="Menlo"/>
+          <w:sz w:val="22"/>
+          <w:szCs w:val="22"/>
+          <w:lang w:val="sv-SE"/>
+        </w:rPr>
+      </w:pPr>
+    </w:p>
+    <w:p>
+      <w:r>
+        <w:fldChar w:fldCharType="begin"/>
+      </w:r>
+      <w:r>
+        <w:instrText xml:space="preserve"> INCLUDEPICTURE "https://sustcoreport.com/sv/wp-content/uploads/sites/2/2022/04/26oversikt.jpg" \* MERGEFORMATINET </w:instrText>
+      </w:r>
+      <w:r>
+        <w:fldChar w:fldCharType="separate"/>
+      </w:r>
+      <w:r>
+        <w:rPr>
+          <w:noProof/>
+        </w:rPr>
+        <w:drawing>
+          <wp:inline distT="0" distB="0" distL="0" distR="0" wp14:anchorId="71F8EECD" wp14:editId="634EEF63">
+            <wp:extent cx="6524786" cy="4698768"/>
+            <wp:effectExtent l="0" t="0" r="3175" b="635"/>
+            <wp:docPr id="27" name="Picture 27" descr="Diagram&#10;&#10;Description automatically generated"/>
+            <wp:cNvGraphicFramePr>
+              <a:graphicFrameLocks xmlns:a="http://schemas.openxmlformats.org/drawingml/2006/main" noChangeAspect="1"/>
+            </wp:cNvGraphicFramePr>
+            <a:graphic xmlns:a="http://schemas.openxmlformats.org/drawingml/2006/main">
+              <a:graphicData uri="http://schemas.openxmlformats.org/drawingml/2006/picture">
+                <pic:pic xmlns:pic="http://schemas.openxmlformats.org/drawingml/2006/picture">
+                  <pic:nvPicPr>
+                    <pic:cNvPr id="27" name="Picture 27" descr="Diagram&#10;&#10;Description automatically generated"/>
+                    <pic:cNvPicPr>
+                      <a:picLocks noChangeAspect="1" noChangeArrowheads="1"/>
+                    </pic:cNvPicPr>
+                  </pic:nvPicPr>
+                  <pic:blipFill>
+                    <a:blip r:embed="rId12">
+                      <a:extLst>
+                        <a:ext uri="{28A0092B-C50C-407E-A947-70E740481C1C}">
+                          <a14:useLocalDpi xmlns:a14="http://schemas.microsoft.com/office/drawing/2010/main" val="0"/>
+                        </a:ext>
+                      </a:extLst>
+                    </a:blip>
+                    <a:srcRect/>
+                    <a:stretch>
+                      <a:fillRect/>
+                    </a:stretch>
+                  </pic:blipFill>
+                  <pic:spPr bwMode="auto">
+                    <a:xfrm>
+                      <a:off x="0" y="0"/>
+                      <a:ext cx="6615612" cy="4764176"/>
+                    </a:xfrm>
+                    <a:prstGeom prst="rect">
+                      <a:avLst/>
+                    </a:prstGeom>
+                    <a:noFill/>
+                    <a:ln>
+                      <a:noFill/>
+                    </a:ln>
+                  </pic:spPr>
+                </pic:pic>
+              </a:graphicData>
+            </a:graphic>
+          </wp:inline>
+        </w:drawing>
+      </w:r>
+      <w:r>
+        <w:fldChar w:fldCharType="end"/>
+      </w:r>
+    </w:p>
+    <w:p>
+      <w:pPr>
+        <w:rPr>
+          <w:rFonts w:ascii="Menlo" w:hAnsi="Menlo" w:cs="Menlo"/>
+          <w:i/>
+          <w:iCs/>
+          <w:sz w:val="20"/>
+          <w:szCs w:val="20"/>
+        </w:rPr>
+      </w:pPr>
+    </w:p>
+    <w:p>
+      <w:pPr>
+        <w:rPr>
+          <w:rFonts w:ascii="Menlo" w:hAnsi="Menlo" w:cs="Menlo"/>
+          <w:i/>
+          <w:iCs/>
+          <w:sz w:val="20"/>
+          <w:szCs w:val="20"/>
+        </w:rPr>
+      </w:pPr>
+    </w:p>
+    <w:p>
+      <w:pPr>
+        <w:rPr>
+          <w:rFonts w:ascii="Menlo" w:hAnsi="Menlo" w:cs="Menlo"/>
+          <w:i/>
+          <w:iCs/>
+          <w:sz w:val="20"/>
+          <w:szCs w:val="20"/>
+          <w:lang w:val="sv-SE"/>
+        </w:rPr>
+      </w:pPr>
+      <w:r>
+        <w:rPr>
+          <w:rFonts w:ascii="Menlo" w:hAnsi="Menlo" w:cs="Menlo"/>
+          <w:i/>
+          <w:iCs/>
+          <w:sz w:val="20"/>
+          <w:szCs w:val="20"/>
+        </w:rPr>
+        <w:t xml:space="preserve">Figur </w:t>
+      </w:r>
+      <w:r>
+        <w:rPr>
+          <w:rFonts w:ascii="Menlo" w:hAnsi="Menlo" w:cs="Menlo"/>
+          <w:i/>
+          <w:iCs/>
+          <w:sz w:val="20"/>
+          <w:szCs w:val="20"/>
+          <w:lang w:val="sv-SE"/>
+        </w:rPr>
+        <w:t>C</w:t>
+      </w:r>
+      <w:r>
+        <w:rPr>
+          <w:rFonts w:ascii="Menlo" w:hAnsi="Menlo" w:cs="Menlo"/>
+          <w:i/>
+          <w:iCs/>
+          <w:sz w:val="20"/>
+          <w:szCs w:val="20"/>
+        </w:rPr>
+        <w:t xml:space="preserve">. </w:t>
+      </w:r>
+      <w:r>
+        <w:rPr>
+          <w:rFonts w:ascii="Menlo" w:hAnsi="Menlo" w:cs="Menlo"/>
+          <w:i/>
+          <w:iCs/>
+          <w:sz w:val="20"/>
+          <w:szCs w:val="20"/>
+          <w:lang w:val="sv-SE"/>
+        </w:rPr>
+        <w:t>Huvudområdenas inbördes relation</w:t>
+      </w:r>
+    </w:p>
+    <w:p>
+      <w:pPr>
+        <w:rPr>
+          <w:rFonts w:ascii="Menlo" w:hAnsi="Menlo" w:cs="Menlo"/>
+          <w:sz w:val="22"/>
+          <w:szCs w:val="22"/>
+        </w:rPr>
+      </w:pPr>
+    </w:p>
+    <w:p>
+      <w:pPr>
+        <w:jc w:val="center"/>
+      </w:pPr>
+      <w:r>
+        <w:fldChar w:fldCharType="begin"/>
+      </w:r>
+      <w:r>
+        <w:instrText xml:space="preserve"> INCLUDEPICTURE "https://sustcoreport.com/sv/wp-content/uploads/sites/2/2022/04/26omraden.jpg" \* MERGEFORMATINET </w:instrText>
+      </w:r>
+      <w:r>
+        <w:fldChar w:fldCharType="separate"/>
+      </w:r>
+      <w:r>
+        <w:rPr>
+          <w:noProof/>
+        </w:rPr>
+        <w:drawing>
+          <wp:inline distT="0" distB="0" distL="0" distR="0" wp14:anchorId="544121D4" wp14:editId="31D101D1">
+            <wp:extent cx="3518115" cy="3423660"/>
+            <wp:effectExtent l="0" t="0" r="0" b="5715"/>
+            <wp:docPr id="29" name="Picture 29" descr="Diagram&#10;&#10;Description automatically generated"/>
+            <wp:cNvGraphicFramePr>
+              <a:graphicFrameLocks xmlns:a="http://schemas.openxmlformats.org/drawingml/2006/main" noChangeAspect="1"/>
+            </wp:cNvGraphicFramePr>
+            <a:graphic xmlns:a="http://schemas.openxmlformats.org/drawingml/2006/main">
+              <a:graphicData uri="http://schemas.openxmlformats.org/drawingml/2006/picture">
+                <pic:pic xmlns:pic="http://schemas.openxmlformats.org/drawingml/2006/picture">
+                  <pic:nvPicPr>
+                    <pic:cNvPr id="29" name="Picture 29" descr="Diagram&#10;&#10;Description automatically generated"/>
+                    <pic:cNvPicPr>
+                      <a:picLocks noChangeAspect="1" noChangeArrowheads="1"/>
+                    </pic:cNvPicPr>
+                  </pic:nvPicPr>
+                  <pic:blipFill>
+                    <a:blip r:embed="rId13">
+                      <a:extLst>
+                        <a:ext uri="{28A0092B-C50C-407E-A947-70E740481C1C}">
+                          <a14:useLocalDpi xmlns:a14="http://schemas.microsoft.com/office/drawing/2010/main" val="0"/>
+                        </a:ext>
+                      </a:extLst>
+                    </a:blip>
+                    <a:srcRect/>
+                    <a:stretch>
+                      <a:fillRect/>
+                    </a:stretch>
+                  </pic:blipFill>
+                  <pic:spPr bwMode="auto">
+                    <a:xfrm>
+                      <a:off x="0" y="0"/>
+                      <a:ext cx="3593227" cy="3496755"/>
+                    </a:xfrm>
+                    <a:prstGeom prst="rect">
+                      <a:avLst/>
+                    </a:prstGeom>
+                    <a:noFill/>
+                    <a:ln>
+                      <a:noFill/>
+                    </a:ln>
+                  </pic:spPr>
+                </pic:pic>
+              </a:graphicData>
+            </a:graphic>
+          </wp:inline>
+        </w:drawing>
+      </w:r>
+      <w:r>
+        <w:fldChar w:fldCharType="end"/>
+      </w:r>
+    </w:p>
+    <w:p>
+      <w:pPr>
+        <w:rPr>
+          <w:rFonts w:ascii="Menlo" w:hAnsi="Menlo" w:cs="Menlo"/>
+          <w:i/>
+          <w:iCs/>
+          <w:sz w:val="20"/>
+          <w:szCs w:val="20"/>
+        </w:rPr>
+      </w:pPr>
+    </w:p>
+    <w:p>
+      <w:pPr>
+        <w:rPr>
+          <w:rFonts w:ascii="Menlo" w:hAnsi="Menlo" w:cs="Menlo"/>
+          <w:i/>
+          <w:iCs/>
+          <w:sz w:val="20"/>
+          <w:szCs w:val="20"/>
+        </w:rPr>
+      </w:pPr>
+    </w:p>
+    <w:p>
+      <w:pPr>
+        <w:rPr>
+          <w:rFonts w:ascii="Menlo" w:hAnsi="Menlo" w:cs="Menlo"/>
+          <w:i/>
+          <w:iCs/>
+          <w:sz w:val="20"/>
+          <w:szCs w:val="20"/>
+        </w:rPr>
+      </w:pPr>
+    </w:p>
+    <w:p>
+      <w:pPr>
+        <w:rPr>
+          <w:rFonts w:ascii="Menlo" w:hAnsi="Menlo" w:cs="Menlo"/>
+          <w:i/>
+          <w:iCs/>
+          <w:sz w:val="20"/>
+          <w:szCs w:val="20"/>
+        </w:rPr>
+      </w:pPr>
+    </w:p>
+    <w:p>
+      <w:pPr>
+        <w:rPr>
+          <w:rFonts w:ascii="Menlo" w:hAnsi="Menlo" w:cs="Menlo"/>
+          <w:i/>
+          <w:iCs/>
+          <w:sz w:val="20"/>
+          <w:szCs w:val="20"/>
+        </w:rPr>
+      </w:pPr>
+      <w:r>
+        <w:rPr>
+          <w:rFonts w:ascii="Menlo" w:hAnsi="Menlo" w:cs="Menlo"/>
+          <w:i/>
+          <w:iCs/>
+          <w:sz w:val="20"/>
+          <w:szCs w:val="20"/>
+        </w:rPr>
+        <w:t xml:space="preserve">Figur </w:t>
+      </w:r>
+      <w:r>
+        <w:rPr>
+          <w:rFonts w:ascii="Menlo" w:hAnsi="Menlo" w:cs="Menlo"/>
+          <w:i/>
+          <w:iCs/>
+          <w:sz w:val="20"/>
+          <w:szCs w:val="20"/>
+          <w:lang w:val="sv-SE"/>
+        </w:rPr>
+        <w:t>D</w:t>
+      </w:r>
+      <w:r>
+        <w:rPr>
+          <w:rFonts w:ascii="Menlo" w:hAnsi="Menlo" w:cs="Menlo"/>
+          <w:i/>
+          <w:iCs/>
+          <w:sz w:val="20"/>
+          <w:szCs w:val="20"/>
+        </w:rPr>
+        <w:t xml:space="preserve">. </w:t>
+      </w:r>
+      <w:r>
+        <w:rPr>
+          <w:rFonts w:ascii="Menlo" w:hAnsi="Menlo" w:cs="Menlo"/>
+          <w:i/>
+          <w:iCs/>
+          <w:sz w:val="20"/>
+          <w:szCs w:val="20"/>
+          <w:lang w:val="sv-SE"/>
+        </w:rPr>
+        <w:t>Flödet av intressent</w:t>
+      </w:r>
+      <w:r>
+        <w:rPr>
+          <w:rFonts w:ascii="Menlo" w:hAnsi="Menlo" w:cs="Menlo"/>
+          <w:i/>
+          <w:iCs/>
+          <w:sz w:val="20"/>
+          <w:szCs w:val="20"/>
+          <w:lang w:val="sv-SE"/>
+        </w:rPr>
+        <w:t>engagemang</w:t>
+      </w:r>
+    </w:p>
+    <w:p>
+      <w:pPr>
+        <w:rPr>
+          <w:rFonts w:ascii="Menlo" w:hAnsi="Menlo" w:cs="Menlo"/>
+          <w:i/>
+          <w:iCs/>
+          <w:sz w:val="20"/>
+          <w:szCs w:val="20"/>
+        </w:rPr>
+      </w:pPr>
+    </w:p>
+    <w:p>
+      <w:pPr>
+        <w:jc w:val="center"/>
+      </w:pPr>
+      <w:r>
+        <w:fldChar w:fldCharType="begin"/>
+      </w:r>
+      <w:r>
+        <w:instrText xml:space="preserve"> INCLUDEPICTURE "https://sustcoreport.com/sv/wp-content/uploads/sites/2/2022/04/26intressenter.jpg" \* MERGEFORMATINET </w:instrText>
+      </w:r>
+      <w:r>
+        <w:fldChar w:fldCharType="separate"/>
+      </w:r>
+      <w:r>
+        <w:rPr>
+          <w:noProof/>
+        </w:rPr>
+        <w:drawing>
+          <wp:inline distT="0" distB="0" distL="0" distR="0" wp14:anchorId="27E142C0" wp14:editId="368AFE38">
+            <wp:extent cx="3587858" cy="3561462"/>
+            <wp:effectExtent l="0" t="0" r="0" b="0"/>
+            <wp:docPr id="31" name="Picture 31" descr="Diagram, venn diagram&#10;&#10;Description automatically generated"/>
+            <wp:cNvGraphicFramePr>
+              <a:graphicFrameLocks xmlns:a="http://schemas.openxmlformats.org/drawingml/2006/main" noChangeAspect="1"/>
+            </wp:cNvGraphicFramePr>
+            <a:graphic xmlns:a="http://schemas.openxmlformats.org/drawingml/2006/main">
+              <a:graphicData uri="http://schemas.openxmlformats.org/drawingml/2006/picture">
+                <pic:pic xmlns:pic="http://schemas.openxmlformats.org/drawingml/2006/picture">
+                  <pic:nvPicPr>
+                    <pic:cNvPr id="31" name="Picture 31" descr="Diagram, venn diagram&#10;&#10;Description automatically generated"/>
+                    <pic:cNvPicPr>
+                      <a:picLocks noChangeAspect="1" noChangeArrowheads="1"/>
+                    </pic:cNvPicPr>
+                  </pic:nvPicPr>
+                  <pic:blipFill>
+                    <a:blip r:embed="rId14">
+                      <a:extLst>
+                        <a:ext uri="{28A0092B-C50C-407E-A947-70E740481C1C}">
+                          <a14:useLocalDpi xmlns:a14="http://schemas.microsoft.com/office/drawing/2010/main" val="0"/>
+                        </a:ext>
+                      </a:extLst>
+                    </a:blip>
+                    <a:srcRect/>
+                    <a:stretch>
+                      <a:fillRect/>
+                    </a:stretch>
+                  </pic:blipFill>
+                  <pic:spPr bwMode="auto">
+                    <a:xfrm>
+                      <a:off x="0" y="0"/>
+                      <a:ext cx="3664360" cy="3637401"/>
+                    </a:xfrm>
+                    <a:prstGeom prst="rect">
+                      <a:avLst/>
+                    </a:prstGeom>
+                    <a:noFill/>
+                    <a:ln>
+                      <a:noFill/>
+                    </a:ln>
+                  </pic:spPr>
+                </pic:pic>
+              </a:graphicData>
+            </a:graphic>
+          </wp:inline>
+        </w:drawing>
+      </w:r>
+      <w:r>
+        <w:fldChar w:fldCharType="end"/>
+      </w:r>
+    </w:p>
+    <w:p>
+      <w:pPr>
+        <w:rPr>
+          <w:rFonts w:ascii="Menlo" w:hAnsi="Menlo" w:cs="Menlo"/>
+          <w:i/>
+          <w:iCs/>
+          <w:sz w:val="20"/>
+          <w:szCs w:val="20"/>
+        </w:rPr>
+      </w:pPr>
+    </w:p>
+    <w:p>
+      <w:pPr>
+        <w:rPr>
+          <w:rFonts w:ascii="Menlo" w:hAnsi="Menlo" w:cs="Menlo"/>
+          <w:i/>
+          <w:iCs/>
+          <w:sz w:val="20"/>
+          <w:szCs w:val="20"/>
+        </w:rPr>
+      </w:pPr>
+    </w:p>
+    <w:p>
+      <w:pPr>
+        <w:rPr>
+          <w:rFonts w:ascii="Menlo" w:hAnsi="Menlo" w:cs="Menlo"/>
+          <w:i/>
+          <w:iCs/>
+          <w:sz w:val="20"/>
+          <w:szCs w:val="20"/>
+        </w:rPr>
+      </w:pPr>
+    </w:p>
+    <w:p>
+      <w:pPr>
+        <w:rPr>
+          <w:rFonts w:ascii="Menlo" w:hAnsi="Menlo" w:cs="Menlo"/>
+          <w:i/>
+          <w:iCs/>
+          <w:sz w:val="20"/>
+          <w:szCs w:val="20"/>
+          <w:lang w:val="sv-SE"/>
+        </w:rPr>
+      </w:pPr>
+      <w:r>
+        <w:rPr>
+          <w:rFonts w:ascii="Menlo" w:hAnsi="Menlo" w:cs="Menlo"/>
+          <w:i/>
+          <w:iCs/>
+          <w:sz w:val="20"/>
+          <w:szCs w:val="20"/>
+        </w:rPr>
+        <w:t xml:space="preserve">Figur </w:t>
+      </w:r>
+      <w:r>
+        <w:rPr>
+          <w:rFonts w:ascii="Menlo" w:hAnsi="Menlo" w:cs="Menlo"/>
+          <w:i/>
+          <w:iCs/>
+          <w:sz w:val="20"/>
+          <w:szCs w:val="20"/>
+          <w:lang w:val="sv-SE"/>
+        </w:rPr>
+        <w:t>E</w:t>
+      </w:r>
+      <w:r>
+        <w:rPr>
+          <w:rFonts w:ascii="Menlo" w:hAnsi="Menlo" w:cs="Menlo"/>
+          <w:i/>
+          <w:iCs/>
+          <w:sz w:val="20"/>
+          <w:szCs w:val="20"/>
+        </w:rPr>
+        <w:t xml:space="preserve">. </w:t>
+      </w:r>
+      <w:r>
+        <w:rPr>
+          <w:rFonts w:ascii="Menlo" w:hAnsi="Menlo" w:cs="Menlo"/>
+          <w:i/>
+          <w:iCs/>
+          <w:sz w:val="20"/>
+          <w:szCs w:val="20"/>
+          <w:lang w:val="sv-SE"/>
+        </w:rPr>
+        <w:t>Processen att bidra till hållbar utveckling</w:t>
+      </w:r>
+    </w:p>
+    <w:p>
+      <w:pPr>
+        <w:rPr>
+          <w:rFonts w:ascii="Menlo" w:hAnsi="Menlo" w:cs="Menlo"/>
+          <w:sz w:val="22"/>
+          <w:szCs w:val="22"/>
+        </w:rPr>
+      </w:pPr>
+    </w:p>
+    <w:p>
+      <w:pPr>
+        <w:jc w:val="center"/>
+      </w:pPr>
+      <w:r>
+        <w:rPr>
+          <w:noProof/>
+        </w:rPr>
+        <mc:AlternateContent>
+          <mc:Choice Requires="wps">
+            <w:drawing>
+              <wp:anchor distT="0" distB="0" distL="114300" distR="114300" simplePos="0" relativeHeight="251762688" behindDoc="0" locked="0" layoutInCell="1" allowOverlap="1" wp14:anchorId="5B4B1B58" wp14:editId="166E2539">
+                <wp:simplePos x="0" y="0"/>
+                <wp:positionH relativeFrom="column">
+                  <wp:posOffset>-1890346</wp:posOffset>
+                </wp:positionH>
+                <wp:positionV relativeFrom="page">
+                  <wp:posOffset>9073662</wp:posOffset>
+                </wp:positionV>
+                <wp:extent cx="9467166" cy="1936750"/>
+                <wp:effectExtent l="0" t="0" r="0" b="6350"/>
+                <wp:wrapNone/>
+                <wp:docPr id="18" name="Triangle 18"/>
                 <wp:cNvGraphicFramePr/>
                 <a:graphic xmlns:a="http://schemas.openxmlformats.org/drawingml/2006/main">
                   <a:graphicData uri="http://schemas.microsoft.com/office/word/2010/wordprocessingShape">
@@ -7263,7 +9149,7 @@
                       <wps:spPr>
                         <a:xfrm>
                           <a:off x="0" y="0"/>
-                          <a:ext cx="7651750" cy="2644775"/>
+                          <a:ext cx="9467166" cy="1936750"/>
                         </a:xfrm>
                         <a:prstGeom prst="triangle">
                           <a:avLst>
@@ -7313,13 +9199,100 @@
           </mc:Choice>
           <mc:Fallback>
             <w:pict>
-              <v:shape w14:anchorId="43E93AEC" id="Triangle 1" o:spid="_x0000_s1026" type="#_x0000_t5" style="position:absolute;margin-left:-26pt;margin-top:633.75pt;width:602.5pt;height:208.25pt;z-index:251729920;visibility:visible;mso-wrap-style:square;mso-width-percent:0;mso-height-percent:0;mso-wrap-distance-left:9pt;mso-wrap-distance-top:0;mso-wrap-distance-right:9pt;mso-wrap-distance-bottom:0;mso-position-horizontal:absolute;mso-position-horizontal-relative:text;mso-position-vertical:absolute;mso-position-vertical-relative:page;mso-width-percent:0;mso-height-percent:0;mso-width-relative:margin;mso-height-relative:margin;v-text-anchor:middle" o:gfxdata="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" adj="21600" fillcolor="#2b6cb0" stroked="f" strokeweight="1pt">
+              <v:shapetype w14:anchorId="55E7DEB3" id="_x0000_t5" coordsize="21600,21600" o:spt="5" adj="10800" path="m@0,l,21600r21600,xe">
+                <v:stroke joinstyle="miter"/>
+                <v:formulas>
+                  <v:f eqn="val #0"/>
+                  <v:f eqn="prod #0 1 2"/>
+                  <v:f eqn="sum @1 10800 0"/>
+                </v:formulas>
+                <v:path gradientshapeok="t" o:connecttype="custom" o:connectlocs="@0,0;@1,10800;0,21600;10800,21600;21600,21600;@2,10800" textboxrect="0,10800,10800,18000;5400,10800,16200,18000;10800,10800,21600,18000;0,7200,7200,21600;7200,7200,14400,21600;14400,7200,21600,21600"/>
+                <v:handles>
+                  <v:h position="#0,topLeft" xrange="0,21600"/>
+                </v:handles>
+              </v:shapetype>
+              <v:shape id="Triangle 18" o:spid="_x0000_s1026" type="#_x0000_t5" style="position:absolute;margin-left:-148.85pt;margin-top:714.45pt;width:745.45pt;height:152.5pt;z-index:251762688;visibility:visible;mso-wrap-style:square;mso-width-percent:0;mso-height-percent:0;mso-wrap-distance-left:9pt;mso-wrap-distance-top:0;mso-wrap-distance-right:9pt;mso-wrap-distance-bottom:0;mso-position-horizontal:absolute;mso-position-horizontal-relative:text;mso-position-vertical:absolute;mso-position-vertical-relative:page;mso-width-percent:0;mso-height-percent:0;mso-width-relative:margin;mso-height-relative:margin;v-text-anchor:middle" o:gfxdata="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" adj="21600" fillcolor="#2b6cb0" stroked="f" strokeweight="1pt">
                 <w10:wrap anchory="page"/>
               </v:shape>
             </w:pict>
           </mc:Fallback>
         </mc:AlternateContent>
       </w:r>
+      <w:r>
+        <w:fldChar w:fldCharType="begin"/>
+      </w:r>
+      <w:r>
+        <w:instrText xml:space="preserve"> INCLUDEPICTURE "https://sustcoreport.com/sv/wp-content/uploads/sites/2/2022/04/26integrering.jpg" \* MERGEFORMATINET </w:instrText>
+      </w:r>
+      <w:r>
+        <w:fldChar w:fldCharType="separate"/>
+      </w:r>
+      <w:r>
+        <w:rPr>
+          <w:noProof/>
+        </w:rPr>
+        <w:drawing>
+          <wp:inline distT="0" distB="0" distL="0" distR="0" wp14:anchorId="1A059E5F" wp14:editId="2A305AB8">
+            <wp:extent cx="3704095" cy="3861942"/>
+            <wp:effectExtent l="0" t="0" r="4445" b="0"/>
+            <wp:docPr id="30" name="Picture 30" descr="Diagram, venn diagram&#10;&#10;Description automatically generated"/>
+            <wp:cNvGraphicFramePr>
+              <a:graphicFrameLocks xmlns:a="http://schemas.openxmlformats.org/drawingml/2006/main" noChangeAspect="1"/>
+            </wp:cNvGraphicFramePr>
+            <a:graphic xmlns:a="http://schemas.openxmlformats.org/drawingml/2006/main">
+              <a:graphicData uri="http://schemas.openxmlformats.org/drawingml/2006/picture">
+                <pic:pic xmlns:pic="http://schemas.openxmlformats.org/drawingml/2006/picture">
+                  <pic:nvPicPr>
+                    <pic:cNvPr id="30" name="Picture 30" descr="Diagram, venn diagram&#10;&#10;Description automatically generated"/>
+                    <pic:cNvPicPr>
+                      <a:picLocks noChangeAspect="1" noChangeArrowheads="1"/>
+                    </pic:cNvPicPr>
+                  </pic:nvPicPr>
+                  <pic:blipFill>
+                    <a:blip r:embed="rId15">
+                      <a:extLst>
+                        <a:ext uri="{28A0092B-C50C-407E-A947-70E740481C1C}">
+                          <a14:useLocalDpi xmlns:a14="http://schemas.microsoft.com/office/drawing/2010/main" val="0"/>
+                        </a:ext>
+                      </a:extLst>
+                    </a:blip>
+                    <a:srcRect/>
+                    <a:stretch>
+                      <a:fillRect/>
+                    </a:stretch>
+                  </pic:blipFill>
+                  <pic:spPr bwMode="auto">
+                    <a:xfrm>
+                      <a:off x="0" y="0"/>
+                      <a:ext cx="3751893" cy="3911777"/>
+                    </a:xfrm>
+                    <a:prstGeom prst="rect">
+                      <a:avLst/>
+                    </a:prstGeom>
+                    <a:noFill/>
+                    <a:ln>
+                      <a:noFill/>
+                    </a:ln>
+                  </pic:spPr>
+                </pic:pic>
+              </a:graphicData>
+            </a:graphic>
+          </wp:inline>
+        </w:drawing>
+      </w:r>
+      <w:r>
+        <w:fldChar w:fldCharType="end"/>
+      </w:r>
+    </w:p>
+    <w:p>
+      <w:pPr>
+        <w:spacing w:after="202" w:line="360" w:lineRule="auto"/>
+        <w:rPr>
+          <w:rFonts w:ascii="Menlo" w:hAnsi="Menlo" w:cs="Menlo"/>
+          <w:sz w:val="22"/>
+          <w:szCs w:val="22"/>
+        </w:rPr>
+      </w:pPr>
     </w:p>
     <w:sectPr>
       <w:pgSz w:w="11906" w:h="16838"/>
@@ -7383,6 +9356,195 @@
     </w:p>
   </w:footnote>
 </w:footnotes>
+</file>
+
+<file path=word/numbering.xml><?xml version="1.0" encoding="utf-8"?>
+<w:numbering xmlns:wpc="http://schemas.microsoft.com/office/word/2010/wordprocessingCanvas" xmlns:cx="http://schemas.microsoft.com/office/drawing/2014/chartex" xmlns:cx1="http://schemas.microsoft.com/office/drawing/2015/9/8/chartex" xmlns:cx2="http://schemas.microsoft.com/office/drawing/2015/10/21/chartex" xmlns:cx3="http://schemas.microsoft.com/office/drawing/2016/5/9/chartex" xmlns:cx4="http://schemas.microsoft.com/office/drawing/2016/5/10/chartex" xmlns:cx5="http://schemas.microsoft.com/office/drawing/2016/5/11/chartex" xmlns:cx6="http://schemas.microsoft.com/office/drawing/2016/5/12/chartex" xmlns:cx7="http://schemas.microsoft.com/office/drawing/2016/5/13/chartex" xmlns:cx8="http://schemas.microsoft.com/office/drawing/2016/5/14/chartex" xmlns:mc="http://schemas.openxmlformats.org/markup-compatibility/2006" xmlns:aink="http://schemas.microsoft.com/office/drawing/2016/ink" xmlns:am3d="http://schemas.microsoft.com/office/drawing/2017/model3d" xmlns:o="urn:schemas-microsoft-com:office:office" xmlns:oel="http://schemas.microsoft.com/office/2019/extlst" xmlns:r="http://schemas.openxmlformats.org/officeDocument/2006/relationships" xmlns:m="http://schemas.openxmlformats.org/officeDocument/2006/math" xmlns:v="urn:schemas-microsoft-com:vml" xmlns:wp14="http://schemas.microsoft.com/office/word/2010/wordprocessingDrawing" xmlns:wp="http://schemas.openxmlformats.org/drawingml/2006/wordprocessingDrawing" xmlns:w10="urn:schemas-microsoft-com:office:word" xmlns:w="http://schemas.openxmlformats.org/wordprocessingml/2006/main" xmlns:w14="http://schemas.microsoft.com/office/word/2010/wordml" xmlns:w15="http://schemas.microsoft.com/office/word/2012/wordml" xmlns:w16cex="http://schemas.microsoft.com/office/word/2018/wordml/cex" xmlns:w16cid="http://schemas.microsoft.com/office/word/2016/wordml/cid" xmlns:w16="http://schemas.microsoft.com/office/word/2018/wordml" xmlns:w16sdtdh="http://schemas.microsoft.com/office/word/2020/wordml/sdtdatahash" xmlns:w16se="http://schemas.microsoft.com/office/word/2015/wordml/symex" xmlns:wpg="http://schemas.microsoft.com/office/word/2010/wordprocessingGroup" xmlns:wpi="http://schemas.microsoft.com/office/word/2010/wordprocessingInk" xmlns:wne="http://schemas.microsoft.com/office/word/2006/wordml" xmlns:wps="http://schemas.microsoft.com/office/word/2010/wordprocessingShape" mc:Ignorable="w14 w15 w16se w16cid w16 w16cex w16sdtdh wp14">
+  <w:abstractNum w:abstractNumId="0" w15:restartNumberingAfterBreak="0">
+    <w:nsid w:val="0EC83662"/>
+    <w:multiLevelType w:val="hybridMultilevel"/>
+    <w:tmpl w:val="0BD2D420"/>
+    <w:lvl w:ilvl="0" w:tplc="55CA8D16">
+      <w:start w:val="1"/>
+      <w:numFmt w:val="decimal"/>
+      <w:lvlText w:val="%1."/>
+      <w:lvlJc w:val="left"/>
+      <w:pPr>
+        <w:ind w:left="3240" w:hanging="360"/>
+      </w:pPr>
+      <w:rPr>
+        <w:rFonts w:hint="default"/>
+      </w:rPr>
+    </w:lvl>
+    <w:lvl w:ilvl="1" w:tplc="08090019" w:tentative="1">
+      <w:start w:val="1"/>
+      <w:numFmt w:val="lowerLetter"/>
+      <w:lvlText w:val="%2."/>
+      <w:lvlJc w:val="left"/>
+      <w:pPr>
+        <w:ind w:left="3960" w:hanging="360"/>
+      </w:pPr>
+    </w:lvl>
+    <w:lvl w:ilvl="2" w:tplc="0809001B" w:tentative="1">
+      <w:start w:val="1"/>
+      <w:numFmt w:val="lowerRoman"/>
+      <w:lvlText w:val="%3."/>
+      <w:lvlJc w:val="right"/>
+      <w:pPr>
+        <w:ind w:left="4680" w:hanging="180"/>
+      </w:pPr>
+    </w:lvl>
+    <w:lvl w:ilvl="3" w:tplc="0809000F" w:tentative="1">
+      <w:start w:val="1"/>
+      <w:numFmt w:val="decimal"/>
+      <w:lvlText w:val="%4."/>
+      <w:lvlJc w:val="left"/>
+      <w:pPr>
+        <w:ind w:left="5400" w:hanging="360"/>
+      </w:pPr>
+    </w:lvl>
+    <w:lvl w:ilvl="4" w:tplc="08090019" w:tentative="1">
+      <w:start w:val="1"/>
+      <w:numFmt w:val="lowerLetter"/>
+      <w:lvlText w:val="%5."/>
+      <w:lvlJc w:val="left"/>
+      <w:pPr>
+        <w:ind w:left="6120" w:hanging="360"/>
+      </w:pPr>
+    </w:lvl>
+    <w:lvl w:ilvl="5" w:tplc="0809001B" w:tentative="1">
+      <w:start w:val="1"/>
+      <w:numFmt w:val="lowerRoman"/>
+      <w:lvlText w:val="%6."/>
+      <w:lvlJc w:val="right"/>
+      <w:pPr>
+        <w:ind w:left="6840" w:hanging="180"/>
+      </w:pPr>
+    </w:lvl>
+    <w:lvl w:ilvl="6" w:tplc="0809000F" w:tentative="1">
+      <w:start w:val="1"/>
+      <w:numFmt w:val="decimal"/>
+      <w:lvlText w:val="%7."/>
+      <w:lvlJc w:val="left"/>
+      <w:pPr>
+        <w:ind w:left="7560" w:hanging="360"/>
+      </w:pPr>
+    </w:lvl>
+    <w:lvl w:ilvl="7" w:tplc="08090019" w:tentative="1">
+      <w:start w:val="1"/>
+      <w:numFmt w:val="lowerLetter"/>
+      <w:lvlText w:val="%8."/>
+      <w:lvlJc w:val="left"/>
+      <w:pPr>
+        <w:ind w:left="8280" w:hanging="360"/>
+      </w:pPr>
+    </w:lvl>
+    <w:lvl w:ilvl="8" w:tplc="0809001B" w:tentative="1">
+      <w:start w:val="1"/>
+      <w:numFmt w:val="lowerRoman"/>
+      <w:lvlText w:val="%9."/>
+      <w:lvlJc w:val="right"/>
+      <w:pPr>
+        <w:ind w:left="9000" w:hanging="180"/>
+      </w:pPr>
+    </w:lvl>
+  </w:abstractNum>
+  <w:abstractNum w:abstractNumId="1" w15:restartNumberingAfterBreak="0">
+    <w:nsid w:val="4C1C0A35"/>
+    <w:multiLevelType w:val="hybridMultilevel"/>
+    <w:tmpl w:val="49C8ED82"/>
+    <w:lvl w:ilvl="0" w:tplc="815285AA">
+      <w:start w:val="1"/>
+      <w:numFmt w:val="decimal"/>
+      <w:lvlText w:val="%1."/>
+      <w:lvlJc w:val="left"/>
+      <w:pPr>
+        <w:ind w:left="720" w:hanging="360"/>
+      </w:pPr>
+      <w:rPr>
+        <w:rFonts w:hint="default"/>
+      </w:rPr>
+    </w:lvl>
+    <w:lvl w:ilvl="1" w:tplc="08090019" w:tentative="1">
+      <w:start w:val="1"/>
+      <w:numFmt w:val="lowerLetter"/>
+      <w:lvlText w:val="%2."/>
+      <w:lvlJc w:val="left"/>
+      <w:pPr>
+        <w:ind w:left="1440" w:hanging="360"/>
+      </w:pPr>
+    </w:lvl>
+    <w:lvl w:ilvl="2" w:tplc="0809001B" w:tentative="1">
+      <w:start w:val="1"/>
+      <w:numFmt w:val="lowerRoman"/>
+      <w:lvlText w:val="%3."/>
+      <w:lvlJc w:val="right"/>
+      <w:pPr>
+        <w:ind w:left="2160" w:hanging="180"/>
+      </w:pPr>
+    </w:lvl>
+    <w:lvl w:ilvl="3" w:tplc="0809000F" w:tentative="1">
+      <w:start w:val="1"/>
+      <w:numFmt w:val="decimal"/>
+      <w:lvlText w:val="%4."/>
+      <w:lvlJc w:val="left"/>
+      <w:pPr>
+        <w:ind w:left="2880" w:hanging="360"/>
+      </w:pPr>
+    </w:lvl>
+    <w:lvl w:ilvl="4" w:tplc="08090019" w:tentative="1">
+      <w:start w:val="1"/>
+      <w:numFmt w:val="lowerLetter"/>
+      <w:lvlText w:val="%5."/>
+      <w:lvlJc w:val="left"/>
+      <w:pPr>
+        <w:ind w:left="3600" w:hanging="360"/>
+      </w:pPr>
+    </w:lvl>
+    <w:lvl w:ilvl="5" w:tplc="0809001B" w:tentative="1">
+      <w:start w:val="1"/>
+      <w:numFmt w:val="lowerRoman"/>
+      <w:lvlText w:val="%6."/>
+      <w:lvlJc w:val="right"/>
+      <w:pPr>
+        <w:ind w:left="4320" w:hanging="180"/>
+      </w:pPr>
+    </w:lvl>
+    <w:lvl w:ilvl="6" w:tplc="0809000F" w:tentative="1">
+      <w:start w:val="1"/>
+      <w:numFmt w:val="decimal"/>
+      <w:lvlText w:val="%7."/>
+      <w:lvlJc w:val="left"/>
+      <w:pPr>
+        <w:ind w:left="5040" w:hanging="360"/>
+      </w:pPr>
+    </w:lvl>
+    <w:lvl w:ilvl="7" w:tplc="08090019" w:tentative="1">
+      <w:start w:val="1"/>
+      <w:numFmt w:val="lowerLetter"/>
+      <w:lvlText w:val="%8."/>
+      <w:lvlJc w:val="left"/>
+      <w:pPr>
+        <w:ind w:left="5760" w:hanging="360"/>
+      </w:pPr>
+    </w:lvl>
+    <w:lvl w:ilvl="8" w:tplc="0809001B" w:tentative="1">
+      <w:start w:val="1"/>
+      <w:numFmt w:val="lowerRoman"/>
+      <w:lvlText w:val="%9."/>
+      <w:lvlJc w:val="right"/>
+      <w:pPr>
+        <w:ind w:left="6480" w:hanging="180"/>
+      </w:pPr>
+    </w:lvl>
+  </w:abstractNum>
+  <w:num w:numId="1" w16cid:durableId="230845852">
+    <w:abstractNumId w:val="1"/>
+  </w:num>
+  <w:num w:numId="2" w16cid:durableId="187446823">
+    <w:abstractNumId w:val="0"/>
+  </w:num>
+</w:numbering>
 </file>
 
 <file path=word/styles.xml><?xml version="1.0" encoding="utf-8"?>
@@ -7779,7 +9941,7 @@
   <w:style w:type="paragraph" w:default="1" w:styleId="Normal">
     <w:name w:val="Normal"/>
     <w:qFormat/>
-    <w:rsid w:val="00F83C54"/>
+    <w:rsid w:val="00382095"/>
     <w:rPr>
       <w:rFonts w:ascii="Times New Roman" w:eastAsia="Times New Roman" w:hAnsi="Times New Roman" w:cs="Times New Roman"/>
       <w:lang w:eastAsia="en-GB"/>

</xml_diff>

<commit_message>
New version of the report
</commit_message>
<xml_diff>
--- a/docassemble/SustCoReportBASsv/data/templates/ra_temp.docx
+++ b/docassemble/SustCoReportBASsv/data/templates/ra_temp.docx
@@ -8949,283 +8949,6 @@
       </w:pPr>
     </w:p>
     <w:p>
-      <w:pPr>
-        <w:rPr>
-          <w:rFonts w:ascii="Menlo" w:hAnsi="Menlo" w:cs="Menlo"/>
-          <w:i/>
-          <w:iCs/>
-          <w:sz w:val="20"/>
-          <w:szCs w:val="20"/>
-        </w:rPr>
-      </w:pPr>
-    </w:p>
-    <w:p>
-      <w:pPr>
-        <w:rPr>
-          <w:rFonts w:ascii="Menlo" w:hAnsi="Menlo" w:cs="Menlo"/>
-          <w:i/>
-          <w:iCs/>
-          <w:sz w:val="20"/>
-          <w:szCs w:val="20"/>
-        </w:rPr>
-      </w:pPr>
-    </w:p>
-    <w:p>
-      <w:pPr>
-        <w:rPr>
-          <w:rFonts w:ascii="Menlo" w:hAnsi="Menlo" w:cs="Menlo"/>
-          <w:i/>
-          <w:iCs/>
-          <w:sz w:val="20"/>
-          <w:szCs w:val="20"/>
-        </w:rPr>
-      </w:pPr>
-    </w:p>
-    <w:p>
-      <w:pPr>
-        <w:rPr>
-          <w:rFonts w:ascii="Menlo" w:hAnsi="Menlo" w:cs="Menlo"/>
-          <w:i/>
-          <w:iCs/>
-          <w:sz w:val="20"/>
-          <w:szCs w:val="20"/>
-        </w:rPr>
-      </w:pPr>
-      <w:r>
-        <w:rPr>
-          <w:rFonts w:ascii="Menlo" w:hAnsi="Menlo" w:cs="Menlo"/>
-          <w:i/>
-          <w:iCs/>
-          <w:sz w:val="20"/>
-          <w:szCs w:val="20"/>
-        </w:rPr>
-        <w:t xml:space="preserve">Figur </w:t>
-      </w:r>
-      <w:r>
-        <w:rPr>
-          <w:rFonts w:ascii="Menlo" w:hAnsi="Menlo" w:cs="Menlo"/>
-          <w:i/>
-          <w:iCs/>
-          <w:sz w:val="20"/>
-          <w:szCs w:val="20"/>
-          <w:lang w:val="sv-SE"/>
-        </w:rPr>
-        <w:t>D</w:t>
-      </w:r>
-      <w:r>
-        <w:rPr>
-          <w:rFonts w:ascii="Menlo" w:hAnsi="Menlo" w:cs="Menlo"/>
-          <w:i/>
-          <w:iCs/>
-          <w:sz w:val="20"/>
-          <w:szCs w:val="20"/>
-        </w:rPr>
-        <w:t xml:space="preserve">. </w:t>
-      </w:r>
-      <w:r>
-        <w:rPr>
-          <w:rFonts w:ascii="Menlo" w:hAnsi="Menlo" w:cs="Menlo"/>
-          <w:i/>
-          <w:iCs/>
-          <w:sz w:val="20"/>
-          <w:szCs w:val="20"/>
-          <w:lang w:val="sv-SE"/>
-        </w:rPr>
-        <w:t>Flödet av intressent</w:t>
-      </w:r>
-      <w:r>
-        <w:rPr>
-          <w:rFonts w:ascii="Menlo" w:hAnsi="Menlo" w:cs="Menlo"/>
-          <w:i/>
-          <w:iCs/>
-          <w:sz w:val="20"/>
-          <w:szCs w:val="20"/>
-          <w:lang w:val="sv-SE"/>
-        </w:rPr>
-        <w:t>engagemang</w:t>
-      </w:r>
-    </w:p>
-    <w:p>
-      <w:pPr>
-        <w:rPr>
-          <w:rFonts w:ascii="Menlo" w:hAnsi="Menlo" w:cs="Menlo"/>
-          <w:i/>
-          <w:iCs/>
-          <w:sz w:val="20"/>
-          <w:szCs w:val="20"/>
-        </w:rPr>
-      </w:pPr>
-    </w:p>
-    <w:p>
-      <w:pPr>
-        <w:jc w:val="center"/>
-      </w:pPr>
-      <w:r>
-        <w:fldChar w:fldCharType="begin"/>
-      </w:r>
-      <w:r>
-        <w:instrText xml:space="preserve"> INCLUDEPICTURE "https://sustcoreport.com/sv/wp-content/uploads/sites/2/2022/04/26intressenter.jpg" \* MERGEFORMATINET </w:instrText>
-      </w:r>
-      <w:r>
-        <w:fldChar w:fldCharType="separate"/>
-      </w:r>
-      <w:r>
-        <w:rPr>
-          <w:noProof/>
-        </w:rPr>
-        <w:drawing>
-          <wp:inline distT="0" distB="0" distL="0" distR="0" wp14:anchorId="27E142C0" wp14:editId="368AFE38">
-            <wp:extent cx="3587858" cy="3561462"/>
-            <wp:effectExtent l="0" t="0" r="0" b="0"/>
-            <wp:docPr id="31" name="Picture 31" descr="Diagram, venn diagram&#10;&#10;Description automatically generated"/>
-            <wp:cNvGraphicFramePr>
-              <a:graphicFrameLocks xmlns:a="http://schemas.openxmlformats.org/drawingml/2006/main" noChangeAspect="1"/>
-            </wp:cNvGraphicFramePr>
-            <a:graphic xmlns:a="http://schemas.openxmlformats.org/drawingml/2006/main">
-              <a:graphicData uri="http://schemas.openxmlformats.org/drawingml/2006/picture">
-                <pic:pic xmlns:pic="http://schemas.openxmlformats.org/drawingml/2006/picture">
-                  <pic:nvPicPr>
-                    <pic:cNvPr id="31" name="Picture 31" descr="Diagram, venn diagram&#10;&#10;Description automatically generated"/>
-                    <pic:cNvPicPr>
-                      <a:picLocks noChangeAspect="1" noChangeArrowheads="1"/>
-                    </pic:cNvPicPr>
-                  </pic:nvPicPr>
-                  <pic:blipFill>
-                    <a:blip r:embed="rId14">
-                      <a:extLst>
-                        <a:ext uri="{28A0092B-C50C-407E-A947-70E740481C1C}">
-                          <a14:useLocalDpi xmlns:a14="http://schemas.microsoft.com/office/drawing/2010/main" val="0"/>
-                        </a:ext>
-                      </a:extLst>
-                    </a:blip>
-                    <a:srcRect/>
-                    <a:stretch>
-                      <a:fillRect/>
-                    </a:stretch>
-                  </pic:blipFill>
-                  <pic:spPr bwMode="auto">
-                    <a:xfrm>
-                      <a:off x="0" y="0"/>
-                      <a:ext cx="3664360" cy="3637401"/>
-                    </a:xfrm>
-                    <a:prstGeom prst="rect">
-                      <a:avLst/>
-                    </a:prstGeom>
-                    <a:noFill/>
-                    <a:ln>
-                      <a:noFill/>
-                    </a:ln>
-                  </pic:spPr>
-                </pic:pic>
-              </a:graphicData>
-            </a:graphic>
-          </wp:inline>
-        </w:drawing>
-      </w:r>
-      <w:r>
-        <w:fldChar w:fldCharType="end"/>
-      </w:r>
-    </w:p>
-    <w:p>
-      <w:pPr>
-        <w:rPr>
-          <w:rFonts w:ascii="Menlo" w:hAnsi="Menlo" w:cs="Menlo"/>
-          <w:i/>
-          <w:iCs/>
-          <w:sz w:val="20"/>
-          <w:szCs w:val="20"/>
-        </w:rPr>
-      </w:pPr>
-    </w:p>
-    <w:p>
-      <w:pPr>
-        <w:rPr>
-          <w:rFonts w:ascii="Menlo" w:hAnsi="Menlo" w:cs="Menlo"/>
-          <w:i/>
-          <w:iCs/>
-          <w:sz w:val="20"/>
-          <w:szCs w:val="20"/>
-        </w:rPr>
-      </w:pPr>
-    </w:p>
-    <w:p>
-      <w:pPr>
-        <w:rPr>
-          <w:rFonts w:ascii="Menlo" w:hAnsi="Menlo" w:cs="Menlo"/>
-          <w:i/>
-          <w:iCs/>
-          <w:sz w:val="20"/>
-          <w:szCs w:val="20"/>
-        </w:rPr>
-      </w:pPr>
-    </w:p>
-    <w:p>
-      <w:pPr>
-        <w:rPr>
-          <w:rFonts w:ascii="Menlo" w:hAnsi="Menlo" w:cs="Menlo"/>
-          <w:i/>
-          <w:iCs/>
-          <w:sz w:val="20"/>
-          <w:szCs w:val="20"/>
-          <w:lang w:val="sv-SE"/>
-        </w:rPr>
-      </w:pPr>
-      <w:r>
-        <w:rPr>
-          <w:rFonts w:ascii="Menlo" w:hAnsi="Menlo" w:cs="Menlo"/>
-          <w:i/>
-          <w:iCs/>
-          <w:sz w:val="20"/>
-          <w:szCs w:val="20"/>
-        </w:rPr>
-        <w:t xml:space="preserve">Figur </w:t>
-      </w:r>
-      <w:r>
-        <w:rPr>
-          <w:rFonts w:ascii="Menlo" w:hAnsi="Menlo" w:cs="Menlo"/>
-          <w:i/>
-          <w:iCs/>
-          <w:sz w:val="20"/>
-          <w:szCs w:val="20"/>
-          <w:lang w:val="sv-SE"/>
-        </w:rPr>
-        <w:t>E</w:t>
-      </w:r>
-      <w:r>
-        <w:rPr>
-          <w:rFonts w:ascii="Menlo" w:hAnsi="Menlo" w:cs="Menlo"/>
-          <w:i/>
-          <w:iCs/>
-          <w:sz w:val="20"/>
-          <w:szCs w:val="20"/>
-        </w:rPr>
-        <w:t xml:space="preserve">. </w:t>
-      </w:r>
-      <w:r>
-        <w:rPr>
-          <w:rFonts w:ascii="Menlo" w:hAnsi="Menlo" w:cs="Menlo"/>
-          <w:i/>
-          <w:iCs/>
-          <w:sz w:val="20"/>
-          <w:szCs w:val="20"/>
-          <w:lang w:val="sv-SE"/>
-        </w:rPr>
-        <w:t>Processen att bidra till hållbar utveckling</w:t>
-      </w:r>
-    </w:p>
-    <w:p>
-      <w:pPr>
-        <w:rPr>
-          <w:rFonts w:ascii="Menlo" w:hAnsi="Menlo" w:cs="Menlo"/>
-          <w:sz w:val="22"/>
-          <w:szCs w:val="22"/>
-        </w:rPr>
-      </w:pPr>
-    </w:p>
-    <w:p>
-      <w:pPr>
-        <w:jc w:val="center"/>
-      </w:pPr>
       <w:r>
         <w:rPr>
           <w:noProof/>
@@ -9322,81 +9045,6 @@
           </mc:Fallback>
         </mc:AlternateContent>
       </w:r>
-      <w:r>
-        <w:fldChar w:fldCharType="begin"/>
-      </w:r>
-      <w:r>
-        <w:instrText xml:space="preserve"> INCLUDEPICTURE "https://sustcoreport.com/sv/wp-content/uploads/sites/2/2022/04/26integrering.jpg" \* MERGEFORMATINET </w:instrText>
-      </w:r>
-      <w:r>
-        <w:fldChar w:fldCharType="separate"/>
-      </w:r>
-      <w:r>
-        <w:rPr>
-          <w:noProof/>
-        </w:rPr>
-        <w:drawing>
-          <wp:inline distT="0" distB="0" distL="0" distR="0" wp14:anchorId="1A059E5F" wp14:editId="2A305AB8">
-            <wp:extent cx="3704095" cy="3861942"/>
-            <wp:effectExtent l="0" t="0" r="4445" b="0"/>
-            <wp:docPr id="30" name="Picture 30" descr="Diagram, venn diagram&#10;&#10;Description automatically generated"/>
-            <wp:cNvGraphicFramePr>
-              <a:graphicFrameLocks xmlns:a="http://schemas.openxmlformats.org/drawingml/2006/main" noChangeAspect="1"/>
-            </wp:cNvGraphicFramePr>
-            <a:graphic xmlns:a="http://schemas.openxmlformats.org/drawingml/2006/main">
-              <a:graphicData uri="http://schemas.openxmlformats.org/drawingml/2006/picture">
-                <pic:pic xmlns:pic="http://schemas.openxmlformats.org/drawingml/2006/picture">
-                  <pic:nvPicPr>
-                    <pic:cNvPr id="30" name="Picture 30" descr="Diagram, venn diagram&#10;&#10;Description automatically generated"/>
-                    <pic:cNvPicPr>
-                      <a:picLocks noChangeAspect="1" noChangeArrowheads="1"/>
-                    </pic:cNvPicPr>
-                  </pic:nvPicPr>
-                  <pic:blipFill>
-                    <a:blip r:embed="rId15">
-                      <a:extLst>
-                        <a:ext uri="{28A0092B-C50C-407E-A947-70E740481C1C}">
-                          <a14:useLocalDpi xmlns:a14="http://schemas.microsoft.com/office/drawing/2010/main" val="0"/>
-                        </a:ext>
-                      </a:extLst>
-                    </a:blip>
-                    <a:srcRect/>
-                    <a:stretch>
-                      <a:fillRect/>
-                    </a:stretch>
-                  </pic:blipFill>
-                  <pic:spPr bwMode="auto">
-                    <a:xfrm>
-                      <a:off x="0" y="0"/>
-                      <a:ext cx="3751893" cy="3911777"/>
-                    </a:xfrm>
-                    <a:prstGeom prst="rect">
-                      <a:avLst/>
-                    </a:prstGeom>
-                    <a:noFill/>
-                    <a:ln>
-                      <a:noFill/>
-                    </a:ln>
-                  </pic:spPr>
-                </pic:pic>
-              </a:graphicData>
-            </a:graphic>
-          </wp:inline>
-        </w:drawing>
-      </w:r>
-      <w:r>
-        <w:fldChar w:fldCharType="end"/>
-      </w:r>
-    </w:p>
-    <w:p>
-      <w:pPr>
-        <w:spacing w:after="202" w:line="360" w:lineRule="auto"/>
-        <w:rPr>
-          <w:rFonts w:ascii="Menlo" w:hAnsi="Menlo" w:cs="Menlo"/>
-          <w:sz w:val="22"/>
-          <w:szCs w:val="22"/>
-        </w:rPr>
-      </w:pPr>
     </w:p>
     <w:sectPr>
       <w:pgSz w:w="11906" w:h="16838"/>

</xml_diff>